<commit_message>
updating architectural design diagram document
</commit_message>
<xml_diff>
--- a/Build3/Architectural design diagram document build 3.docx
+++ b/Build3/Architectural design diagram document build 3.docx
@@ -769,20 +769,22 @@
     </w:p>
     <w:p>
       <w:pPr>
-        <w:rPr>
-          <w:rFonts w:ascii="Times New Roman" w:hAnsi="Times New Roman" w:cs="Times New Roman"/>
-          <w:b/>
-          <w:bCs/>
-          <w:color w:val="000000" w:themeColor="text1"/>
-          <w:sz w:val="24"/>
-          <w:szCs w:val="24"/>
-          <w:lang w:val="en-GB"/>
-        </w:rPr>
-      </w:pPr>
-    </w:p>
-    <w:p>
-      <w:pPr>
-        <w:spacing w:after="0" w:line="240" w:lineRule="auto"/>
+        <w:jc w:val="both"/>
+        <w:rPr>
+          <w:rFonts w:ascii="Times New Roman" w:hAnsi="Times New Roman" w:cs="Times New Roman"/>
+          <w:b/>
+          <w:bCs/>
+          <w:color w:val="000000" w:themeColor="text1"/>
+          <w:sz w:val="24"/>
+          <w:szCs w:val="24"/>
+          <w:lang w:val="en-GB"/>
+        </w:rPr>
+      </w:pPr>
+    </w:p>
+    <w:p>
+      <w:pPr>
+        <w:spacing w:after="0" w:line="240" w:lineRule="auto"/>
+        <w:jc w:val="both"/>
         <w:rPr>
           <w:rFonts w:ascii="Times New Roman" w:hAnsi="Times New Roman" w:cs="Times New Roman"/>
           <w:b/>
@@ -893,6 +895,7 @@
     </w:p>
     <w:p>
       <w:pPr>
+        <w:jc w:val="both"/>
         <w:rPr>
           <w:rFonts w:ascii="Times New Roman" w:hAnsi="Times New Roman" w:cs="Times New Roman"/>
           <w:b/>
@@ -1921,6 +1924,7 @@
     <w:p>
       <w:pPr>
         <w:spacing w:after="0" w:line="240" w:lineRule="auto"/>
+        <w:jc w:val="both"/>
         <w:rPr>
           <w:rFonts w:ascii="Times New Roman" w:hAnsi="Times New Roman" w:cs="Times New Roman"/>
           <w:color w:val="000000" w:themeColor="text1"/>
@@ -1971,6 +1975,7 @@
     <w:p>
       <w:pPr>
         <w:spacing w:after="0" w:line="240" w:lineRule="auto"/>
+        <w:jc w:val="both"/>
         <w:rPr>
           <w:rFonts w:ascii="Times New Roman" w:hAnsi="Times New Roman" w:cs="Times New Roman"/>
           <w:color w:val="000000" w:themeColor="text1"/>
@@ -1993,20 +1998,22 @@
     <w:p>
       <w:pPr>
         <w:spacing w:after="0" w:line="240" w:lineRule="auto"/>
-        <w:rPr>
-          <w:rFonts w:ascii="Times New Roman" w:hAnsi="Times New Roman" w:cs="Times New Roman"/>
-          <w:b/>
-          <w:bCs/>
-          <w:color w:val="000000" w:themeColor="text1"/>
-          <w:sz w:val="24"/>
-          <w:szCs w:val="24"/>
-          <w:lang w:val="en-GB"/>
-        </w:rPr>
-      </w:pPr>
-    </w:p>
-    <w:p>
-      <w:pPr>
-        <w:spacing w:after="0" w:line="240" w:lineRule="auto"/>
+        <w:jc w:val="both"/>
+        <w:rPr>
+          <w:rFonts w:ascii="Times New Roman" w:hAnsi="Times New Roman" w:cs="Times New Roman"/>
+          <w:b/>
+          <w:bCs/>
+          <w:color w:val="000000" w:themeColor="text1"/>
+          <w:sz w:val="24"/>
+          <w:szCs w:val="24"/>
+          <w:lang w:val="en-GB"/>
+        </w:rPr>
+      </w:pPr>
+    </w:p>
+    <w:p>
+      <w:pPr>
+        <w:spacing w:after="0" w:line="240" w:lineRule="auto"/>
+        <w:jc w:val="both"/>
         <w:rPr>
           <w:rFonts w:ascii="Times New Roman" w:hAnsi="Times New Roman" w:cs="Times New Roman"/>
           <w:color w:val="000000" w:themeColor="text1"/>
@@ -2057,6 +2064,7 @@
     <w:p>
       <w:pPr>
         <w:spacing w:after="0" w:line="240" w:lineRule="auto"/>
+        <w:jc w:val="both"/>
         <w:rPr>
           <w:rFonts w:ascii="Times New Roman" w:hAnsi="Times New Roman" w:cs="Times New Roman"/>
           <w:color w:val="000000" w:themeColor="text1"/>
@@ -2092,6 +2100,7 @@
     <w:p>
       <w:pPr>
         <w:spacing w:after="0" w:line="240" w:lineRule="auto"/>
+        <w:jc w:val="both"/>
         <w:rPr>
           <w:rFonts w:ascii="Times New Roman" w:hAnsi="Times New Roman" w:cs="Times New Roman"/>
           <w:color w:val="000000" w:themeColor="text1"/>
@@ -2124,78 +2133,496 @@
         </w:rPr>
         <w:t>:</w:t>
       </w:r>
-      <w:r>
-        <w:rPr>
-          <w:rFonts w:ascii="Times New Roman" w:hAnsi="Times New Roman" w:cs="Times New Roman"/>
-          <w:b/>
-          <w:bCs/>
-          <w:color w:val="000000" w:themeColor="text1"/>
-          <w:sz w:val="24"/>
-          <w:szCs w:val="24"/>
-          <w:lang w:val="en-GB"/>
+    </w:p>
+    <w:p>
+      <w:pPr>
+        <w:spacing w:after="0" w:line="240" w:lineRule="auto"/>
+        <w:jc w:val="both"/>
+        <w:rPr>
+          <w:rFonts w:ascii="Times New Roman" w:hAnsi="Times New Roman" w:cs="Times New Roman"/>
+          <w:color w:val="000000" w:themeColor="text1"/>
+          <w:sz w:val="24"/>
+          <w:szCs w:val="24"/>
+          <w:lang w:val="en-GB"/>
+        </w:rPr>
+      </w:pPr>
+      <w:r>
+        <w:rPr>
+          <w:rFonts w:ascii="Times New Roman" w:hAnsi="Times New Roman" w:cs="Times New Roman"/>
+          <w:color w:val="000000" w:themeColor="text1"/>
+          <w:sz w:val="24"/>
+          <w:szCs w:val="24"/>
+          <w:lang w:val="en-GB"/>
+        </w:rPr>
+        <w:t>This Class will implement the connection/disconnection mechanism between observers and observables (subject). It also implements the notification mechanism that the observable will trigger when its state changes.</w:t>
+      </w:r>
+    </w:p>
+    <w:p>
+      <w:pPr>
+        <w:spacing w:after="0" w:line="240" w:lineRule="auto"/>
+        <w:jc w:val="both"/>
+        <w:rPr>
+          <w:rFonts w:ascii="Times New Roman" w:hAnsi="Times New Roman" w:cs="Times New Roman"/>
+          <w:color w:val="000000" w:themeColor="text1"/>
+          <w:sz w:val="24"/>
+          <w:szCs w:val="24"/>
+          <w:lang w:val="en-GB"/>
+        </w:rPr>
+      </w:pPr>
+    </w:p>
+    <w:p>
+      <w:pPr>
+        <w:spacing w:after="0" w:line="240" w:lineRule="auto"/>
+        <w:jc w:val="both"/>
+        <w:rPr>
+          <w:rFonts w:ascii="Times New Roman" w:hAnsi="Times New Roman" w:cs="Times New Roman"/>
+          <w:color w:val="000000" w:themeColor="text1"/>
+          <w:sz w:val="24"/>
+          <w:szCs w:val="24"/>
+          <w:lang w:val="en-GB"/>
+        </w:rPr>
+      </w:pPr>
+      <w:r>
+        <w:rPr>
+          <w:rFonts w:ascii="Times New Roman" w:hAnsi="Times New Roman" w:cs="Times New Roman"/>
+          <w:b/>
+          <w:bCs/>
+          <w:color w:val="000000" w:themeColor="text1"/>
+          <w:sz w:val="24"/>
+          <w:szCs w:val="24"/>
+          <w:lang w:val="en-GB"/>
+        </w:rPr>
+        <w:t>Interface Observer</w:t>
+      </w:r>
+      <w:r>
+        <w:rPr>
+          <w:rFonts w:ascii="Times New Roman" w:hAnsi="Times New Roman" w:cs="Times New Roman"/>
+          <w:b/>
+          <w:bCs/>
+          <w:color w:val="000000" w:themeColor="text1"/>
+          <w:sz w:val="24"/>
+          <w:szCs w:val="24"/>
+          <w:lang w:val="en-GB"/>
+        </w:rPr>
+        <w:t>:</w:t>
+      </w:r>
+    </w:p>
+    <w:p>
+      <w:pPr>
+        <w:spacing w:after="0" w:line="240" w:lineRule="auto"/>
+        <w:jc w:val="both"/>
+        <w:rPr>
+          <w:rFonts w:ascii="Times New Roman" w:hAnsi="Times New Roman" w:cs="Times New Roman"/>
+          <w:color w:val="000000" w:themeColor="text1"/>
+          <w:sz w:val="24"/>
+          <w:szCs w:val="24"/>
+          <w:lang w:val="en-GB"/>
+        </w:rPr>
+      </w:pPr>
+      <w:r>
+        <w:rPr>
+          <w:rFonts w:ascii="Times New Roman" w:hAnsi="Times New Roman" w:cs="Times New Roman"/>
+          <w:color w:val="000000" w:themeColor="text1"/>
+          <w:sz w:val="24"/>
+          <w:szCs w:val="24"/>
+          <w:lang w:val="en-GB"/>
+        </w:rPr>
+        <w:t>Interface Observer, which forces all views to implement the update method.</w:t>
+      </w:r>
+    </w:p>
+    <w:p>
+      <w:pPr>
+        <w:spacing w:after="0" w:line="240" w:lineRule="auto"/>
+        <w:jc w:val="both"/>
+        <w:rPr>
+          <w:rFonts w:ascii="Times New Roman" w:hAnsi="Times New Roman" w:cs="Times New Roman"/>
+          <w:b/>
+          <w:bCs/>
+          <w:color w:val="000000" w:themeColor="text1"/>
+          <w:sz w:val="24"/>
+          <w:szCs w:val="24"/>
+          <w:lang w:val="en-GB"/>
+        </w:rPr>
+      </w:pPr>
+    </w:p>
+    <w:p>
+      <w:pPr>
+        <w:jc w:val="both"/>
+        <w:rPr>
+          <w:rFonts w:ascii="Times New Roman" w:hAnsi="Times New Roman" w:cs="Times New Roman"/>
+          <w:b/>
+          <w:bCs/>
+          <w:color w:val="000000" w:themeColor="text1"/>
+          <w:sz w:val="24"/>
+          <w:szCs w:val="24"/>
+          <w:lang w:val="en-GB"/>
+        </w:rPr>
+      </w:pPr>
+    </w:p>
+    <w:p>
+      <w:pPr>
+        <w:spacing w:after="0" w:line="240" w:lineRule="auto"/>
+        <w:jc w:val="both"/>
+        <w:rPr>
+          <w:rFonts w:ascii="Times New Roman" w:hAnsi="Times New Roman" w:cs="Times New Roman"/>
+          <w:color w:val="000000" w:themeColor="text1"/>
+          <w:sz w:val="24"/>
+          <w:szCs w:val="24"/>
+          <w:lang w:val="en-GB"/>
+        </w:rPr>
+      </w:pPr>
+      <w:r>
+        <w:rPr>
+          <w:rFonts w:ascii="Times New Roman" w:hAnsi="Times New Roman" w:cs="Times New Roman"/>
+          <w:b/>
+          <w:bCs/>
+          <w:color w:val="000000" w:themeColor="text1"/>
+          <w:sz w:val="24"/>
+          <w:szCs w:val="24"/>
+          <w:lang w:val="en-GB"/>
+        </w:rPr>
+        <w:t>Class Phase</w:t>
+      </w:r>
+      <w:r>
+        <w:rPr>
+          <w:rFonts w:ascii="Times New Roman" w:hAnsi="Times New Roman" w:cs="Times New Roman"/>
+          <w:b/>
+          <w:bCs/>
+          <w:color w:val="000000" w:themeColor="text1"/>
+          <w:sz w:val="24"/>
+          <w:szCs w:val="24"/>
+          <w:lang w:val="en-GB"/>
+        </w:rPr>
+        <w:t>:</w:t>
+      </w:r>
+    </w:p>
+    <w:p>
+      <w:pPr>
+        <w:spacing w:after="0" w:line="240" w:lineRule="auto"/>
+        <w:jc w:val="both"/>
+        <w:rPr>
+          <w:rFonts w:ascii="Times New Roman" w:hAnsi="Times New Roman" w:cs="Times New Roman"/>
+          <w:color w:val="000000" w:themeColor="text1"/>
+          <w:sz w:val="24"/>
+          <w:szCs w:val="24"/>
+          <w:lang w:val="en-GB"/>
+        </w:rPr>
+      </w:pPr>
+      <w:r>
+        <w:rPr>
+          <w:rFonts w:ascii="Times New Roman" w:hAnsi="Times New Roman" w:cs="Times New Roman"/>
+          <w:color w:val="000000" w:themeColor="text1"/>
+          <w:sz w:val="24"/>
+          <w:szCs w:val="24"/>
+          <w:lang w:val="en-GB"/>
+        </w:rPr>
+        <w:t>An abstract class for the Phase implementation of state pattern.</w:t>
+      </w:r>
+    </w:p>
+    <w:p>
+      <w:pPr>
+        <w:spacing w:after="0" w:line="240" w:lineRule="auto"/>
+        <w:jc w:val="both"/>
+        <w:rPr>
+          <w:rFonts w:ascii="Times New Roman" w:hAnsi="Times New Roman" w:cs="Times New Roman"/>
+          <w:color w:val="000000" w:themeColor="text1"/>
+          <w:sz w:val="24"/>
+          <w:szCs w:val="24"/>
+          <w:lang w:val="en-GB"/>
+        </w:rPr>
+      </w:pPr>
+    </w:p>
+    <w:p>
+      <w:pPr>
+        <w:spacing w:after="0" w:line="240" w:lineRule="auto"/>
+        <w:jc w:val="both"/>
+        <w:rPr>
+          <w:rFonts w:ascii="Times New Roman" w:hAnsi="Times New Roman" w:cs="Times New Roman"/>
+          <w:color w:val="000000" w:themeColor="text1"/>
+          <w:sz w:val="24"/>
+          <w:szCs w:val="24"/>
+          <w:lang w:val="en-GB"/>
+        </w:rPr>
+      </w:pPr>
+      <w:r>
+        <w:rPr>
+          <w:rFonts w:ascii="Times New Roman" w:hAnsi="Times New Roman" w:cs="Times New Roman"/>
+          <w:b/>
+          <w:bCs/>
+          <w:color w:val="000000" w:themeColor="text1"/>
+          <w:sz w:val="24"/>
+          <w:szCs w:val="24"/>
+          <w:lang w:val="en-GB"/>
+        </w:rPr>
+        <w:t xml:space="preserve">Class </w:t>
+      </w:r>
+      <w:proofErr w:type="spellStart"/>
+      <w:r>
+        <w:rPr>
+          <w:rFonts w:ascii="Times New Roman" w:hAnsi="Times New Roman" w:cs="Times New Roman"/>
+          <w:b/>
+          <w:bCs/>
+          <w:color w:val="000000" w:themeColor="text1"/>
+          <w:sz w:val="24"/>
+          <w:szCs w:val="24"/>
+          <w:lang w:val="en-GB"/>
+        </w:rPr>
+        <w:t>EditPhase</w:t>
+      </w:r>
+      <w:proofErr w:type="spellEnd"/>
+      <w:r>
+        <w:rPr>
+          <w:rFonts w:ascii="Times New Roman" w:hAnsi="Times New Roman" w:cs="Times New Roman"/>
+          <w:b/>
+          <w:bCs/>
+          <w:color w:val="000000" w:themeColor="text1"/>
+          <w:sz w:val="24"/>
+          <w:szCs w:val="24"/>
+          <w:lang w:val="en-GB"/>
+        </w:rPr>
+        <w:t>:</w:t>
+      </w:r>
+    </w:p>
+    <w:p>
+      <w:pPr>
+        <w:spacing w:after="0" w:line="240" w:lineRule="auto"/>
+        <w:jc w:val="both"/>
+        <w:rPr>
+          <w:rFonts w:ascii="Times New Roman" w:hAnsi="Times New Roman" w:cs="Times New Roman"/>
+          <w:color w:val="000000" w:themeColor="text1"/>
+          <w:sz w:val="24"/>
+          <w:szCs w:val="24"/>
+          <w:lang w:val="en-GB"/>
+        </w:rPr>
+      </w:pPr>
+      <w:r>
+        <w:rPr>
+          <w:rFonts w:ascii="Times New Roman" w:hAnsi="Times New Roman" w:cs="Times New Roman"/>
+          <w:color w:val="000000" w:themeColor="text1"/>
+          <w:sz w:val="24"/>
+          <w:szCs w:val="24"/>
+          <w:lang w:val="en-GB"/>
+        </w:rPr>
+        <w:t xml:space="preserve">The </w:t>
+      </w:r>
+      <w:proofErr w:type="spellStart"/>
+      <w:r>
+        <w:rPr>
+          <w:rFonts w:ascii="Times New Roman" w:hAnsi="Times New Roman" w:cs="Times New Roman"/>
+          <w:color w:val="000000" w:themeColor="text1"/>
+          <w:sz w:val="24"/>
+          <w:szCs w:val="24"/>
+          <w:lang w:val="en-GB"/>
+        </w:rPr>
+        <w:t>EditPhase</w:t>
+      </w:r>
+      <w:proofErr w:type="spellEnd"/>
+      <w:r>
+        <w:rPr>
+          <w:rFonts w:ascii="Times New Roman" w:hAnsi="Times New Roman" w:cs="Times New Roman"/>
+          <w:color w:val="000000" w:themeColor="text1"/>
+          <w:sz w:val="24"/>
+          <w:szCs w:val="24"/>
+          <w:lang w:val="en-GB"/>
+        </w:rPr>
+        <w:t xml:space="preserve"> class is inherited from the Phase class to support commands valid in editing phase.</w:t>
+      </w:r>
+    </w:p>
+    <w:p>
+      <w:pPr>
+        <w:spacing w:after="0" w:line="240" w:lineRule="auto"/>
+        <w:jc w:val="both"/>
+        <w:rPr>
+          <w:rFonts w:ascii="Times New Roman" w:hAnsi="Times New Roman" w:cs="Times New Roman"/>
+          <w:b/>
+          <w:bCs/>
+          <w:color w:val="000000" w:themeColor="text1"/>
+          <w:sz w:val="24"/>
+          <w:szCs w:val="24"/>
+          <w:lang w:val="en-GB"/>
+        </w:rPr>
+      </w:pPr>
+    </w:p>
+    <w:p>
+      <w:pPr>
+        <w:spacing w:after="0" w:line="240" w:lineRule="auto"/>
+        <w:jc w:val="both"/>
+        <w:rPr>
+          <w:rFonts w:ascii="Times New Roman" w:hAnsi="Times New Roman" w:cs="Times New Roman"/>
+          <w:color w:val="000000" w:themeColor="text1"/>
+          <w:sz w:val="24"/>
+          <w:szCs w:val="24"/>
+          <w:lang w:val="en-GB"/>
+        </w:rPr>
+      </w:pPr>
+      <w:r>
+        <w:rPr>
+          <w:rFonts w:ascii="Times New Roman" w:hAnsi="Times New Roman" w:cs="Times New Roman"/>
+          <w:b/>
+          <w:bCs/>
+          <w:color w:val="000000" w:themeColor="text1"/>
+          <w:sz w:val="24"/>
+          <w:szCs w:val="24"/>
+          <w:lang w:val="en-GB"/>
+        </w:rPr>
+        <w:t xml:space="preserve">Class </w:t>
+      </w:r>
+      <w:proofErr w:type="spellStart"/>
+      <w:r>
+        <w:rPr>
+          <w:rFonts w:ascii="Times New Roman" w:hAnsi="Times New Roman" w:cs="Times New Roman"/>
+          <w:b/>
+          <w:bCs/>
+          <w:color w:val="000000" w:themeColor="text1"/>
+          <w:sz w:val="24"/>
+          <w:szCs w:val="24"/>
+          <w:lang w:val="en-GB"/>
+        </w:rPr>
+        <w:t>PostEdit</w:t>
+      </w:r>
+      <w:proofErr w:type="spellEnd"/>
+      <w:r>
+        <w:rPr>
+          <w:rFonts w:ascii="Times New Roman" w:hAnsi="Times New Roman" w:cs="Times New Roman"/>
+          <w:b/>
+          <w:bCs/>
+          <w:color w:val="000000" w:themeColor="text1"/>
+          <w:sz w:val="24"/>
+          <w:szCs w:val="24"/>
+          <w:lang w:val="en-GB"/>
+        </w:rPr>
+        <w:t>:</w:t>
+      </w:r>
+    </w:p>
+    <w:p>
+      <w:pPr>
+        <w:spacing w:after="0" w:line="240" w:lineRule="auto"/>
+        <w:jc w:val="both"/>
+        <w:rPr>
+          <w:rFonts w:ascii="Times New Roman" w:hAnsi="Times New Roman" w:cs="Times New Roman"/>
+          <w:color w:val="000000" w:themeColor="text1"/>
+          <w:sz w:val="24"/>
+          <w:szCs w:val="24"/>
+          <w:lang w:val="en-GB"/>
+        </w:rPr>
+      </w:pPr>
+      <w:r>
+        <w:rPr>
+          <w:rFonts w:ascii="Times New Roman" w:hAnsi="Times New Roman" w:cs="Times New Roman"/>
+          <w:color w:val="000000" w:themeColor="text1"/>
+          <w:sz w:val="24"/>
+          <w:szCs w:val="24"/>
+          <w:lang w:val="en-GB"/>
+        </w:rPr>
+        <w:t>The</w:t>
+      </w:r>
+      <w:r>
+        <w:rPr>
+          <w:rFonts w:ascii="Times New Roman" w:hAnsi="Times New Roman" w:cs="Times New Roman"/>
+          <w:color w:val="000000" w:themeColor="text1"/>
+          <w:sz w:val="24"/>
+          <w:szCs w:val="24"/>
         </w:rPr>
         <w:t xml:space="preserve"> </w:t>
       </w:r>
-    </w:p>
-    <w:p>
-      <w:pPr>
-        <w:spacing w:after="0" w:line="240" w:lineRule="auto"/>
-        <w:jc w:val="both"/>
-        <w:rPr>
-          <w:rFonts w:ascii="Times New Roman" w:hAnsi="Times New Roman" w:cs="Times New Roman"/>
-          <w:color w:val="000000" w:themeColor="text1"/>
-          <w:sz w:val="24"/>
-          <w:szCs w:val="24"/>
-          <w:lang w:val="en-GB"/>
-        </w:rPr>
-      </w:pPr>
-      <w:r>
-        <w:rPr>
-          <w:rFonts w:ascii="Times New Roman" w:hAnsi="Times New Roman" w:cs="Times New Roman"/>
-          <w:color w:val="000000" w:themeColor="text1"/>
-          <w:sz w:val="24"/>
-          <w:szCs w:val="24"/>
-          <w:lang w:val="en-GB"/>
-        </w:rPr>
-        <w:t>This Class will implement the connection/disconnection mechanism between observers and observables (subject). It also implements the notification mechanism that the observable will trigger when its state changes.</w:t>
-      </w:r>
-    </w:p>
-    <w:p>
-      <w:pPr>
-        <w:spacing w:after="0" w:line="240" w:lineRule="auto"/>
-        <w:jc w:val="both"/>
-        <w:rPr>
-          <w:rFonts w:ascii="Times New Roman" w:hAnsi="Times New Roman" w:cs="Times New Roman"/>
-          <w:color w:val="000000" w:themeColor="text1"/>
-          <w:sz w:val="24"/>
-          <w:szCs w:val="24"/>
-          <w:lang w:val="en-GB"/>
-        </w:rPr>
-      </w:pPr>
-    </w:p>
-    <w:p>
-      <w:pPr>
-        <w:spacing w:after="0" w:line="240" w:lineRule="auto"/>
-        <w:rPr>
-          <w:rFonts w:ascii="Times New Roman" w:hAnsi="Times New Roman" w:cs="Times New Roman"/>
-          <w:color w:val="000000" w:themeColor="text1"/>
-          <w:sz w:val="24"/>
-          <w:szCs w:val="24"/>
-          <w:lang w:val="en-GB"/>
-        </w:rPr>
-      </w:pPr>
-      <w:r>
-        <w:rPr>
-          <w:rFonts w:ascii="Times New Roman" w:hAnsi="Times New Roman" w:cs="Times New Roman"/>
-          <w:b/>
-          <w:bCs/>
-          <w:color w:val="000000" w:themeColor="text1"/>
-          <w:sz w:val="24"/>
-          <w:szCs w:val="24"/>
-          <w:lang w:val="en-GB"/>
-        </w:rPr>
-        <w:t>Interface Observer</w:t>
-      </w:r>
+      <w:proofErr w:type="spellStart"/>
+      <w:r>
+        <w:rPr>
+          <w:rFonts w:ascii="Times New Roman" w:hAnsi="Times New Roman" w:cs="Times New Roman"/>
+          <w:color w:val="000000" w:themeColor="text1"/>
+          <w:sz w:val="24"/>
+          <w:szCs w:val="24"/>
+          <w:lang w:val="en-GB"/>
+        </w:rPr>
+        <w:t>PostEdit</w:t>
+      </w:r>
+      <w:proofErr w:type="spellEnd"/>
+      <w:r>
+        <w:rPr>
+          <w:rFonts w:ascii="Times New Roman" w:hAnsi="Times New Roman" w:cs="Times New Roman"/>
+          <w:color w:val="000000" w:themeColor="text1"/>
+          <w:sz w:val="24"/>
+          <w:szCs w:val="24"/>
+          <w:lang w:val="en-GB"/>
+        </w:rPr>
+        <w:t xml:space="preserve"> class is inherited from the </w:t>
+      </w:r>
+      <w:proofErr w:type="spellStart"/>
+      <w:r>
+        <w:rPr>
+          <w:rFonts w:ascii="Times New Roman" w:hAnsi="Times New Roman" w:cs="Times New Roman"/>
+          <w:color w:val="000000" w:themeColor="text1"/>
+          <w:sz w:val="24"/>
+          <w:szCs w:val="24"/>
+          <w:lang w:val="en-GB"/>
+        </w:rPr>
+        <w:t>EditPhase</w:t>
+      </w:r>
+      <w:proofErr w:type="spellEnd"/>
+      <w:r>
+        <w:rPr>
+          <w:rFonts w:ascii="Times New Roman" w:hAnsi="Times New Roman" w:cs="Times New Roman"/>
+          <w:color w:val="000000" w:themeColor="text1"/>
+          <w:sz w:val="24"/>
+          <w:szCs w:val="24"/>
+          <w:lang w:val="en-GB"/>
+        </w:rPr>
+        <w:t xml:space="preserve"> class to support commands valid in post editing phase.</w:t>
+      </w:r>
+    </w:p>
+    <w:p>
+      <w:pPr>
+        <w:spacing w:after="0" w:line="240" w:lineRule="auto"/>
+        <w:jc w:val="both"/>
+        <w:rPr>
+          <w:rFonts w:ascii="Times New Roman" w:hAnsi="Times New Roman" w:cs="Times New Roman"/>
+          <w:b/>
+          <w:bCs/>
+          <w:color w:val="000000" w:themeColor="text1"/>
+          <w:sz w:val="24"/>
+          <w:szCs w:val="24"/>
+          <w:lang w:val="en-GB"/>
+        </w:rPr>
+      </w:pPr>
+    </w:p>
+    <w:p>
+      <w:pPr>
+        <w:spacing w:after="0" w:line="240" w:lineRule="auto"/>
+        <w:jc w:val="both"/>
+        <w:rPr>
+          <w:rFonts w:ascii="Times New Roman" w:hAnsi="Times New Roman" w:cs="Times New Roman"/>
+          <w:color w:val="000000" w:themeColor="text1"/>
+          <w:sz w:val="24"/>
+          <w:szCs w:val="24"/>
+          <w:lang w:val="en-GB"/>
+        </w:rPr>
+      </w:pPr>
+      <w:r>
+        <w:rPr>
+          <w:rFonts w:ascii="Times New Roman" w:hAnsi="Times New Roman" w:cs="Times New Roman"/>
+          <w:b/>
+          <w:bCs/>
+          <w:color w:val="000000" w:themeColor="text1"/>
+          <w:sz w:val="24"/>
+          <w:szCs w:val="24"/>
+          <w:lang w:val="en-GB"/>
+        </w:rPr>
+        <w:t xml:space="preserve">Class </w:t>
+      </w:r>
+      <w:proofErr w:type="spellStart"/>
+      <w:r>
+        <w:rPr>
+          <w:rFonts w:ascii="Times New Roman" w:hAnsi="Times New Roman" w:cs="Times New Roman"/>
+          <w:b/>
+          <w:bCs/>
+          <w:color w:val="000000" w:themeColor="text1"/>
+          <w:sz w:val="24"/>
+          <w:szCs w:val="24"/>
+          <w:lang w:val="en-GB"/>
+        </w:rPr>
+        <w:t>PreEdit</w:t>
+      </w:r>
+      <w:proofErr w:type="spellEnd"/>
       <w:r>
         <w:rPr>
           <w:rFonts w:ascii="Times New Roman" w:hAnsi="Times New Roman" w:cs="Times New Roman"/>
@@ -2212,75 +2639,132 @@
     <w:p>
       <w:pPr>
         <w:spacing w:after="0" w:line="240" w:lineRule="auto"/>
-        <w:rPr>
-          <w:rFonts w:ascii="Times New Roman" w:hAnsi="Times New Roman" w:cs="Times New Roman"/>
-          <w:color w:val="000000" w:themeColor="text1"/>
-          <w:sz w:val="24"/>
-          <w:szCs w:val="24"/>
-          <w:lang w:val="en-GB"/>
-        </w:rPr>
-      </w:pPr>
-      <w:r>
-        <w:rPr>
-          <w:rFonts w:ascii="Times New Roman" w:hAnsi="Times New Roman" w:cs="Times New Roman"/>
-          <w:color w:val="000000" w:themeColor="text1"/>
-          <w:sz w:val="24"/>
-          <w:szCs w:val="24"/>
-          <w:lang w:val="en-GB"/>
-        </w:rPr>
-        <w:t>Interface Observer, which forces all views to implement the update method.</w:t>
-      </w:r>
-    </w:p>
-    <w:p>
-      <w:pPr>
-        <w:spacing w:after="0" w:line="240" w:lineRule="auto"/>
-        <w:rPr>
-          <w:rFonts w:ascii="Times New Roman" w:hAnsi="Times New Roman" w:cs="Times New Roman"/>
-          <w:b/>
-          <w:bCs/>
-          <w:color w:val="000000" w:themeColor="text1"/>
-          <w:sz w:val="24"/>
-          <w:szCs w:val="24"/>
-          <w:lang w:val="en-GB"/>
-        </w:rPr>
-      </w:pPr>
-    </w:p>
-    <w:p>
-      <w:pPr>
-        <w:rPr>
-          <w:rFonts w:ascii="Times New Roman" w:hAnsi="Times New Roman" w:cs="Times New Roman"/>
-          <w:b/>
-          <w:bCs/>
-          <w:color w:val="000000" w:themeColor="text1"/>
-          <w:sz w:val="24"/>
-          <w:szCs w:val="24"/>
-          <w:lang w:val="en-GB"/>
-        </w:rPr>
-      </w:pPr>
-    </w:p>
-    <w:p>
-      <w:pPr>
-        <w:spacing w:after="0" w:line="240" w:lineRule="auto"/>
-        <w:rPr>
-          <w:rFonts w:ascii="Times New Roman" w:hAnsi="Times New Roman" w:cs="Times New Roman"/>
-          <w:color w:val="000000" w:themeColor="text1"/>
-          <w:sz w:val="24"/>
-          <w:szCs w:val="24"/>
-          <w:lang w:val="en-GB"/>
-        </w:rPr>
-      </w:pPr>
-      <w:r>
-        <w:rPr>
-          <w:rFonts w:ascii="Times New Roman" w:hAnsi="Times New Roman" w:cs="Times New Roman"/>
-          <w:b/>
-          <w:bCs/>
-          <w:color w:val="000000" w:themeColor="text1"/>
-          <w:sz w:val="24"/>
-          <w:szCs w:val="24"/>
-          <w:lang w:val="en-GB"/>
-        </w:rPr>
-        <w:t>Class Phase</w:t>
-      </w:r>
+        <w:jc w:val="both"/>
+        <w:rPr>
+          <w:rFonts w:ascii="Times New Roman" w:hAnsi="Times New Roman" w:cs="Times New Roman"/>
+          <w:color w:val="000000" w:themeColor="text1"/>
+          <w:sz w:val="24"/>
+          <w:szCs w:val="24"/>
+          <w:lang w:val="en-GB"/>
+        </w:rPr>
+      </w:pPr>
+      <w:r>
+        <w:rPr>
+          <w:rFonts w:ascii="Times New Roman" w:hAnsi="Times New Roman" w:cs="Times New Roman"/>
+          <w:color w:val="000000" w:themeColor="text1"/>
+          <w:sz w:val="24"/>
+          <w:szCs w:val="24"/>
+          <w:lang w:val="en-GB"/>
+        </w:rPr>
+        <w:t>The</w:t>
+      </w:r>
+      <w:r>
+        <w:rPr>
+          <w:rFonts w:ascii="Times New Roman" w:hAnsi="Times New Roman" w:cs="Times New Roman"/>
+          <w:color w:val="000000" w:themeColor="text1"/>
+          <w:sz w:val="24"/>
+          <w:szCs w:val="24"/>
+        </w:rPr>
+        <w:t xml:space="preserve"> </w:t>
+      </w:r>
+      <w:proofErr w:type="spellStart"/>
+      <w:r>
+        <w:rPr>
+          <w:rFonts w:ascii="Times New Roman" w:hAnsi="Times New Roman" w:cs="Times New Roman"/>
+          <w:color w:val="000000" w:themeColor="text1"/>
+          <w:sz w:val="24"/>
+          <w:szCs w:val="24"/>
+          <w:lang w:val="en-GB"/>
+        </w:rPr>
+        <w:t>PreEdit</w:t>
+      </w:r>
+      <w:proofErr w:type="spellEnd"/>
+      <w:r>
+        <w:rPr>
+          <w:rFonts w:ascii="Times New Roman" w:hAnsi="Times New Roman" w:cs="Times New Roman"/>
+          <w:color w:val="000000" w:themeColor="text1"/>
+          <w:sz w:val="24"/>
+          <w:szCs w:val="24"/>
+          <w:lang w:val="en-GB"/>
+        </w:rPr>
+        <w:t xml:space="preserve"> class is inherited from the </w:t>
+      </w:r>
+      <w:proofErr w:type="spellStart"/>
+      <w:r>
+        <w:rPr>
+          <w:rFonts w:ascii="Times New Roman" w:hAnsi="Times New Roman" w:cs="Times New Roman"/>
+          <w:color w:val="000000" w:themeColor="text1"/>
+          <w:sz w:val="24"/>
+          <w:szCs w:val="24"/>
+          <w:lang w:val="en-GB"/>
+        </w:rPr>
+        <w:t>EditPhase</w:t>
+      </w:r>
+      <w:proofErr w:type="spellEnd"/>
+      <w:r>
+        <w:rPr>
+          <w:rFonts w:ascii="Times New Roman" w:hAnsi="Times New Roman" w:cs="Times New Roman"/>
+          <w:color w:val="000000" w:themeColor="text1"/>
+          <w:sz w:val="24"/>
+          <w:szCs w:val="24"/>
+          <w:lang w:val="en-GB"/>
+        </w:rPr>
+        <w:t xml:space="preserve"> class to support commands valid in pre editing phase.</w:t>
+      </w:r>
+    </w:p>
+    <w:p>
+      <w:pPr>
+        <w:spacing w:after="0" w:line="240" w:lineRule="auto"/>
+        <w:jc w:val="both"/>
+        <w:rPr>
+          <w:rFonts w:ascii="Times New Roman" w:hAnsi="Times New Roman" w:cs="Times New Roman"/>
+          <w:b/>
+          <w:bCs/>
+          <w:color w:val="000000" w:themeColor="text1"/>
+          <w:sz w:val="24"/>
+          <w:szCs w:val="24"/>
+          <w:lang w:val="en-GB"/>
+        </w:rPr>
+      </w:pPr>
+    </w:p>
+    <w:p>
+      <w:pPr>
+        <w:spacing w:after="0" w:line="240" w:lineRule="auto"/>
+        <w:jc w:val="both"/>
+        <w:rPr>
+          <w:rFonts w:ascii="Times New Roman" w:hAnsi="Times New Roman" w:cs="Times New Roman"/>
+          <w:color w:val="000000" w:themeColor="text1"/>
+          <w:sz w:val="24"/>
+          <w:szCs w:val="24"/>
+          <w:lang w:val="en-GB"/>
+        </w:rPr>
+      </w:pPr>
+      <w:r>
+        <w:rPr>
+          <w:rFonts w:ascii="Times New Roman" w:hAnsi="Times New Roman" w:cs="Times New Roman"/>
+          <w:b/>
+          <w:bCs/>
+          <w:color w:val="000000" w:themeColor="text1"/>
+          <w:sz w:val="24"/>
+          <w:szCs w:val="24"/>
+          <w:lang w:val="en-GB"/>
+        </w:rPr>
+        <w:t xml:space="preserve">Class </w:t>
+      </w:r>
+      <w:proofErr w:type="spellStart"/>
+      <w:r>
+        <w:rPr>
+          <w:rFonts w:ascii="Times New Roman" w:hAnsi="Times New Roman" w:cs="Times New Roman"/>
+          <w:b/>
+          <w:bCs/>
+          <w:color w:val="000000" w:themeColor="text1"/>
+          <w:sz w:val="24"/>
+          <w:szCs w:val="24"/>
+          <w:lang w:val="en-GB"/>
+        </w:rPr>
+        <w:t>GamePhase</w:t>
+      </w:r>
+      <w:proofErr w:type="spellEnd"/>
       <w:r>
         <w:rPr>
           <w:rFonts w:ascii="Times New Roman" w:hAnsi="Times New Roman" w:cs="Times New Roman"/>
@@ -2297,40 +2781,96 @@
     <w:p>
       <w:pPr>
         <w:spacing w:after="0" w:line="240" w:lineRule="auto"/>
-        <w:rPr>
-          <w:rFonts w:ascii="Times New Roman" w:hAnsi="Times New Roman" w:cs="Times New Roman"/>
-          <w:color w:val="000000" w:themeColor="text1"/>
-          <w:sz w:val="24"/>
-          <w:szCs w:val="24"/>
-          <w:lang w:val="en-GB"/>
-        </w:rPr>
-      </w:pPr>
-      <w:r>
-        <w:rPr>
-          <w:rFonts w:ascii="Times New Roman" w:hAnsi="Times New Roman" w:cs="Times New Roman"/>
-          <w:color w:val="000000" w:themeColor="text1"/>
-          <w:sz w:val="24"/>
-          <w:szCs w:val="24"/>
-          <w:lang w:val="en-GB"/>
-        </w:rPr>
-        <w:t>An abstract class for the Phase implementation of state pattern.</w:t>
-      </w:r>
-    </w:p>
-    <w:p>
-      <w:pPr>
-        <w:spacing w:after="0" w:line="240" w:lineRule="auto"/>
-        <w:rPr>
-          <w:rFonts w:ascii="Times New Roman" w:hAnsi="Times New Roman" w:cs="Times New Roman"/>
-          <w:color w:val="000000" w:themeColor="text1"/>
-          <w:sz w:val="24"/>
-          <w:szCs w:val="24"/>
-          <w:lang w:val="en-GB"/>
-        </w:rPr>
-      </w:pPr>
-    </w:p>
-    <w:p>
-      <w:pPr>
-        <w:spacing w:after="0" w:line="240" w:lineRule="auto"/>
+        <w:jc w:val="both"/>
+        <w:rPr>
+          <w:rFonts w:ascii="Times New Roman" w:hAnsi="Times New Roman" w:cs="Times New Roman"/>
+          <w:color w:val="000000" w:themeColor="text1"/>
+          <w:sz w:val="24"/>
+          <w:szCs w:val="24"/>
+          <w:lang w:val="en-GB"/>
+        </w:rPr>
+      </w:pPr>
+      <w:r>
+        <w:rPr>
+          <w:rFonts w:ascii="Times New Roman" w:hAnsi="Times New Roman" w:cs="Times New Roman"/>
+          <w:color w:val="000000" w:themeColor="text1"/>
+          <w:sz w:val="24"/>
+          <w:szCs w:val="24"/>
+          <w:lang w:val="en-GB"/>
+        </w:rPr>
+        <w:t>The</w:t>
+      </w:r>
+      <w:r>
+        <w:rPr>
+          <w:rFonts w:ascii="Times New Roman" w:hAnsi="Times New Roman" w:cs="Times New Roman"/>
+          <w:color w:val="000000" w:themeColor="text1"/>
+          <w:sz w:val="24"/>
+          <w:szCs w:val="24"/>
+        </w:rPr>
+        <w:t xml:space="preserve"> </w:t>
+      </w:r>
+      <w:proofErr w:type="spellStart"/>
+      <w:r>
+        <w:rPr>
+          <w:rFonts w:ascii="Times New Roman" w:hAnsi="Times New Roman" w:cs="Times New Roman"/>
+          <w:color w:val="000000" w:themeColor="text1"/>
+          <w:sz w:val="24"/>
+          <w:szCs w:val="24"/>
+          <w:lang w:val="en-GB"/>
+        </w:rPr>
+        <w:t>GamePhase</w:t>
+      </w:r>
+      <w:proofErr w:type="spellEnd"/>
+      <w:r>
+        <w:rPr>
+          <w:rFonts w:ascii="Times New Roman" w:hAnsi="Times New Roman" w:cs="Times New Roman"/>
+          <w:color w:val="000000" w:themeColor="text1"/>
+          <w:sz w:val="24"/>
+          <w:szCs w:val="24"/>
+          <w:lang w:val="en-GB"/>
+        </w:rPr>
+        <w:t xml:space="preserve"> class is inherited from the Phase class to support commands valid in game phase</w:t>
+      </w:r>
+      <w:r>
+        <w:rPr>
+          <w:rFonts w:ascii="Times New Roman" w:hAnsi="Times New Roman" w:cs="Times New Roman"/>
+          <w:color w:val="000000" w:themeColor="text1"/>
+          <w:sz w:val="24"/>
+          <w:szCs w:val="24"/>
+          <w:lang w:val="en-GB"/>
+        </w:rPr>
+        <w:t xml:space="preserve"> </w:t>
+      </w:r>
+      <w:r>
+        <w:rPr>
+          <w:rFonts w:ascii="Times New Roman" w:hAnsi="Times New Roman" w:cs="Times New Roman"/>
+          <w:color w:val="000000" w:themeColor="text1"/>
+          <w:sz w:val="24"/>
+          <w:szCs w:val="24"/>
+          <w:lang w:val="en-GB"/>
+        </w:rPr>
+        <w:t>(general commands).</w:t>
+      </w:r>
+    </w:p>
+    <w:p>
+      <w:pPr>
+        <w:spacing w:after="0" w:line="240" w:lineRule="auto"/>
+        <w:jc w:val="both"/>
+        <w:rPr>
+          <w:rFonts w:ascii="Times New Roman" w:hAnsi="Times New Roman" w:cs="Times New Roman"/>
+          <w:b/>
+          <w:bCs/>
+          <w:color w:val="000000" w:themeColor="text1"/>
+          <w:sz w:val="24"/>
+          <w:szCs w:val="24"/>
+          <w:lang w:val="en-GB"/>
+        </w:rPr>
+      </w:pPr>
+    </w:p>
+    <w:p>
+      <w:pPr>
+        <w:spacing w:after="0" w:line="240" w:lineRule="auto"/>
+        <w:jc w:val="both"/>
         <w:rPr>
           <w:rFonts w:ascii="Times New Roman" w:hAnsi="Times New Roman" w:cs="Times New Roman"/>
           <w:color w:val="000000" w:themeColor="text1"/>
@@ -2362,7 +2902,7 @@
           <w:szCs w:val="24"/>
           <w:lang w:val="en-GB"/>
         </w:rPr>
-        <w:t>EditPhase</w:t>
+        <w:t>EndPhase</w:t>
       </w:r>
       <w:proofErr w:type="spellEnd"/>
       <w:r>
@@ -2381,23 +2921,24 @@
     <w:p>
       <w:pPr>
         <w:spacing w:after="0" w:line="240" w:lineRule="auto"/>
-        <w:rPr>
-          <w:rFonts w:ascii="Times New Roman" w:hAnsi="Times New Roman" w:cs="Times New Roman"/>
-          <w:color w:val="000000" w:themeColor="text1"/>
-          <w:sz w:val="24"/>
-          <w:szCs w:val="24"/>
-          <w:lang w:val="en-GB"/>
-        </w:rPr>
-      </w:pPr>
-      <w:r>
-        <w:rPr>
-          <w:rFonts w:ascii="Times New Roman" w:hAnsi="Times New Roman" w:cs="Times New Roman"/>
-          <w:color w:val="000000" w:themeColor="text1"/>
-          <w:sz w:val="24"/>
-          <w:szCs w:val="24"/>
-          <w:lang w:val="en-GB"/>
-        </w:rPr>
-        <w:t xml:space="preserve">The </w:t>
+        <w:jc w:val="both"/>
+        <w:rPr>
+          <w:rFonts w:ascii="Times New Roman" w:hAnsi="Times New Roman" w:cs="Times New Roman"/>
+          <w:color w:val="000000" w:themeColor="text1"/>
+          <w:sz w:val="24"/>
+          <w:szCs w:val="24"/>
+          <w:lang w:val="en-GB"/>
+        </w:rPr>
+      </w:pPr>
+      <w:r>
+        <w:rPr>
+          <w:rFonts w:ascii="Times New Roman" w:hAnsi="Times New Roman" w:cs="Times New Roman"/>
+          <w:color w:val="000000" w:themeColor="text1"/>
+          <w:sz w:val="24"/>
+          <w:szCs w:val="24"/>
+          <w:lang w:val="en-GB"/>
+        </w:rPr>
+        <w:t xml:space="preserve">This is the class that inherits </w:t>
       </w:r>
       <w:proofErr w:type="spellStart"/>
       <w:r>
@@ -2408,7 +2949,7 @@
           <w:szCs w:val="24"/>
           <w:lang w:val="en-GB"/>
         </w:rPr>
-        <w:t>EditPhase</w:t>
+        <w:t>GamePhase</w:t>
       </w:r>
       <w:proofErr w:type="spellEnd"/>
       <w:r>
@@ -2419,26 +2960,50 @@
           <w:szCs w:val="24"/>
           <w:lang w:val="en-GB"/>
         </w:rPr>
-        <w:t xml:space="preserve"> class is inherited from the Phase class to support commands valid in editing phase.</w:t>
-      </w:r>
-    </w:p>
-    <w:p>
-      <w:pPr>
-        <w:spacing w:after="0" w:line="240" w:lineRule="auto"/>
-        <w:rPr>
-          <w:rFonts w:ascii="Times New Roman" w:hAnsi="Times New Roman" w:cs="Times New Roman"/>
-          <w:b/>
-          <w:bCs/>
-          <w:color w:val="000000" w:themeColor="text1"/>
-          <w:sz w:val="24"/>
-          <w:szCs w:val="24"/>
-          <w:lang w:val="en-GB"/>
-        </w:rPr>
-      </w:pPr>
-    </w:p>
-    <w:p>
-      <w:pPr>
-        <w:spacing w:after="0" w:line="240" w:lineRule="auto"/>
+        <w:t xml:space="preserve"> class whose </w:t>
+      </w:r>
+      <w:proofErr w:type="spellStart"/>
+      <w:r>
+        <w:rPr>
+          <w:rFonts w:ascii="Times New Roman" w:hAnsi="Times New Roman" w:cs="Times New Roman"/>
+          <w:color w:val="000000" w:themeColor="text1"/>
+          <w:sz w:val="24"/>
+          <w:szCs w:val="24"/>
+          <w:lang w:val="en-GB"/>
+        </w:rPr>
+        <w:t>fucntion</w:t>
+      </w:r>
+      <w:proofErr w:type="spellEnd"/>
+      <w:r>
+        <w:rPr>
+          <w:rFonts w:ascii="Times New Roman" w:hAnsi="Times New Roman" w:cs="Times New Roman"/>
+          <w:color w:val="000000" w:themeColor="text1"/>
+          <w:sz w:val="24"/>
+          <w:szCs w:val="24"/>
+          <w:lang w:val="en-GB"/>
+        </w:rPr>
+        <w:t xml:space="preserve"> is to print the winner of the game.</w:t>
+      </w:r>
+    </w:p>
+    <w:p>
+      <w:pPr>
+        <w:spacing w:after="0" w:line="240" w:lineRule="auto"/>
+        <w:jc w:val="both"/>
+        <w:rPr>
+          <w:rFonts w:ascii="Times New Roman" w:hAnsi="Times New Roman" w:cs="Times New Roman"/>
+          <w:b/>
+          <w:bCs/>
+          <w:color w:val="000000" w:themeColor="text1"/>
+          <w:sz w:val="24"/>
+          <w:szCs w:val="24"/>
+          <w:lang w:val="en-GB"/>
+        </w:rPr>
+      </w:pPr>
+    </w:p>
+    <w:p>
+      <w:pPr>
+        <w:spacing w:after="0" w:line="240" w:lineRule="auto"/>
+        <w:jc w:val="both"/>
         <w:rPr>
           <w:rFonts w:ascii="Times New Roman" w:hAnsi="Times New Roman" w:cs="Times New Roman"/>
           <w:color w:val="000000" w:themeColor="text1"/>
@@ -2470,7 +3035,7 @@
           <w:szCs w:val="24"/>
           <w:lang w:val="en-GB"/>
         </w:rPr>
-        <w:t>PostEdit</w:t>
+        <w:t>AssignArmies</w:t>
       </w:r>
       <w:proofErr w:type="spellEnd"/>
       <w:r>
@@ -2489,33 +3054,15 @@
     <w:p>
       <w:pPr>
         <w:spacing w:after="0" w:line="240" w:lineRule="auto"/>
-        <w:rPr>
-          <w:rFonts w:ascii="Times New Roman" w:hAnsi="Times New Roman" w:cs="Times New Roman"/>
-          <w:color w:val="000000" w:themeColor="text1"/>
-          <w:sz w:val="24"/>
-          <w:szCs w:val="24"/>
-          <w:lang w:val="en-GB"/>
-        </w:rPr>
-      </w:pPr>
-      <w:r>
-        <w:rPr>
-          <w:rFonts w:ascii="Times New Roman" w:hAnsi="Times New Roman" w:cs="Times New Roman"/>
-          <w:color w:val="000000" w:themeColor="text1"/>
-          <w:sz w:val="24"/>
-          <w:szCs w:val="24"/>
-          <w:lang w:val="en-GB"/>
-        </w:rPr>
-        <w:t>The</w:t>
-      </w:r>
-      <w:r>
-        <w:rPr>
-          <w:rFonts w:ascii="Times New Roman" w:hAnsi="Times New Roman" w:cs="Times New Roman"/>
-          <w:color w:val="000000" w:themeColor="text1"/>
-          <w:sz w:val="24"/>
-          <w:szCs w:val="24"/>
-        </w:rPr>
-        <w:t xml:space="preserve"> </w:t>
-      </w:r>
+        <w:jc w:val="both"/>
+        <w:rPr>
+          <w:rFonts w:ascii="Times New Roman" w:hAnsi="Times New Roman" w:cs="Times New Roman"/>
+          <w:color w:val="000000" w:themeColor="text1"/>
+          <w:sz w:val="24"/>
+          <w:szCs w:val="24"/>
+          <w:lang w:val="en-GB"/>
+        </w:rPr>
+      </w:pPr>
       <w:proofErr w:type="spellStart"/>
       <w:r>
         <w:rPr>
@@ -2525,7 +3072,7 @@
           <w:szCs w:val="24"/>
           <w:lang w:val="en-GB"/>
         </w:rPr>
-        <w:t>PostEdit</w:t>
+        <w:t>AssignArmies</w:t>
       </w:r>
       <w:proofErr w:type="spellEnd"/>
       <w:r>
@@ -2536,7 +3083,7 @@
           <w:szCs w:val="24"/>
           <w:lang w:val="en-GB"/>
         </w:rPr>
-        <w:t xml:space="preserve"> class is inherited from the </w:t>
+        <w:t xml:space="preserve"> class that inherits </w:t>
       </w:r>
       <w:proofErr w:type="spellStart"/>
       <w:r>
@@ -2547,7 +3094,7 @@
           <w:szCs w:val="24"/>
           <w:lang w:val="en-GB"/>
         </w:rPr>
-        <w:t>EditPhase</w:t>
+        <w:t>GamePlay</w:t>
       </w:r>
       <w:proofErr w:type="spellEnd"/>
       <w:r>
@@ -2558,26 +3105,28 @@
           <w:szCs w:val="24"/>
           <w:lang w:val="en-GB"/>
         </w:rPr>
-        <w:t xml:space="preserve"> class to support commands valid in post editing phase.</w:t>
-      </w:r>
-    </w:p>
-    <w:p>
-      <w:pPr>
-        <w:spacing w:after="0" w:line="240" w:lineRule="auto"/>
-        <w:rPr>
-          <w:rFonts w:ascii="Times New Roman" w:hAnsi="Times New Roman" w:cs="Times New Roman"/>
-          <w:b/>
-          <w:bCs/>
-          <w:color w:val="000000" w:themeColor="text1"/>
-          <w:sz w:val="24"/>
-          <w:szCs w:val="24"/>
-          <w:lang w:val="en-GB"/>
-        </w:rPr>
-      </w:pPr>
-    </w:p>
-    <w:p>
-      <w:pPr>
-        <w:spacing w:after="0" w:line="240" w:lineRule="auto"/>
+        <w:t xml:space="preserve"> class to support functions during this command.</w:t>
+      </w:r>
+    </w:p>
+    <w:p>
+      <w:pPr>
+        <w:spacing w:after="0" w:line="240" w:lineRule="auto"/>
+        <w:jc w:val="both"/>
+        <w:rPr>
+          <w:rFonts w:ascii="Times New Roman" w:hAnsi="Times New Roman" w:cs="Times New Roman"/>
+          <w:b/>
+          <w:bCs/>
+          <w:color w:val="000000" w:themeColor="text1"/>
+          <w:sz w:val="24"/>
+          <w:szCs w:val="24"/>
+          <w:lang w:val="en-GB"/>
+        </w:rPr>
+      </w:pPr>
+    </w:p>
+    <w:p>
+      <w:pPr>
+        <w:spacing w:after="0" w:line="240" w:lineRule="auto"/>
+        <w:jc w:val="both"/>
         <w:rPr>
           <w:rFonts w:ascii="Times New Roman" w:hAnsi="Times New Roman" w:cs="Times New Roman"/>
           <w:color w:val="000000" w:themeColor="text1"/>
@@ -2609,7 +3158,7 @@
           <w:szCs w:val="24"/>
           <w:lang w:val="en-GB"/>
         </w:rPr>
-        <w:t>PreEdit</w:t>
+        <w:t>GamePlay</w:t>
       </w:r>
       <w:proofErr w:type="spellEnd"/>
       <w:r>
@@ -2628,33 +3177,15 @@
     <w:p>
       <w:pPr>
         <w:spacing w:after="0" w:line="240" w:lineRule="auto"/>
-        <w:rPr>
-          <w:rFonts w:ascii="Times New Roman" w:hAnsi="Times New Roman" w:cs="Times New Roman"/>
-          <w:color w:val="000000" w:themeColor="text1"/>
-          <w:sz w:val="24"/>
-          <w:szCs w:val="24"/>
-          <w:lang w:val="en-GB"/>
-        </w:rPr>
-      </w:pPr>
-      <w:r>
-        <w:rPr>
-          <w:rFonts w:ascii="Times New Roman" w:hAnsi="Times New Roman" w:cs="Times New Roman"/>
-          <w:color w:val="000000" w:themeColor="text1"/>
-          <w:sz w:val="24"/>
-          <w:szCs w:val="24"/>
-          <w:lang w:val="en-GB"/>
-        </w:rPr>
-        <w:t>The</w:t>
-      </w:r>
-      <w:r>
-        <w:rPr>
-          <w:rFonts w:ascii="Times New Roman" w:hAnsi="Times New Roman" w:cs="Times New Roman"/>
-          <w:color w:val="000000" w:themeColor="text1"/>
-          <w:sz w:val="24"/>
-          <w:szCs w:val="24"/>
-        </w:rPr>
-        <w:t xml:space="preserve"> </w:t>
-      </w:r>
+        <w:jc w:val="both"/>
+        <w:rPr>
+          <w:rFonts w:ascii="Times New Roman" w:hAnsi="Times New Roman" w:cs="Times New Roman"/>
+          <w:color w:val="000000" w:themeColor="text1"/>
+          <w:sz w:val="24"/>
+          <w:szCs w:val="24"/>
+          <w:lang w:val="en-GB"/>
+        </w:rPr>
+      </w:pPr>
       <w:proofErr w:type="spellStart"/>
       <w:r>
         <w:rPr>
@@ -2664,7 +3195,7 @@
           <w:szCs w:val="24"/>
           <w:lang w:val="en-GB"/>
         </w:rPr>
-        <w:t>PreEdit</w:t>
+        <w:t>GamePlay</w:t>
       </w:r>
       <w:proofErr w:type="spellEnd"/>
       <w:r>
@@ -2675,7 +3206,7 @@
           <w:szCs w:val="24"/>
           <w:lang w:val="en-GB"/>
         </w:rPr>
-        <w:t xml:space="preserve"> class is inherited from the </w:t>
+        <w:t xml:space="preserve"> class that inherits </w:t>
       </w:r>
       <w:proofErr w:type="spellStart"/>
       <w:r>
@@ -2686,7 +3217,7 @@
           <w:szCs w:val="24"/>
           <w:lang w:val="en-GB"/>
         </w:rPr>
-        <w:t>EditPhase</w:t>
+        <w:t>GamePhase</w:t>
       </w:r>
       <w:proofErr w:type="spellEnd"/>
       <w:r>
@@ -2697,26 +3228,28 @@
           <w:szCs w:val="24"/>
           <w:lang w:val="en-GB"/>
         </w:rPr>
-        <w:t xml:space="preserve"> class to support commands valid in pre editing phase.</w:t>
-      </w:r>
-    </w:p>
-    <w:p>
-      <w:pPr>
-        <w:spacing w:after="0" w:line="240" w:lineRule="auto"/>
-        <w:rPr>
-          <w:rFonts w:ascii="Times New Roman" w:hAnsi="Times New Roman" w:cs="Times New Roman"/>
-          <w:b/>
-          <w:bCs/>
-          <w:color w:val="000000" w:themeColor="text1"/>
-          <w:sz w:val="24"/>
-          <w:szCs w:val="24"/>
-          <w:lang w:val="en-GB"/>
-        </w:rPr>
-      </w:pPr>
-    </w:p>
-    <w:p>
-      <w:pPr>
-        <w:spacing w:after="0" w:line="240" w:lineRule="auto"/>
+        <w:t xml:space="preserve"> to support gameplay compatible commands.</w:t>
+      </w:r>
+    </w:p>
+    <w:p>
+      <w:pPr>
+        <w:spacing w:after="0" w:line="240" w:lineRule="auto"/>
+        <w:jc w:val="both"/>
+        <w:rPr>
+          <w:rFonts w:ascii="Times New Roman" w:hAnsi="Times New Roman" w:cs="Times New Roman"/>
+          <w:b/>
+          <w:bCs/>
+          <w:color w:val="000000" w:themeColor="text1"/>
+          <w:sz w:val="24"/>
+          <w:szCs w:val="24"/>
+          <w:lang w:val="en-GB"/>
+        </w:rPr>
+      </w:pPr>
+    </w:p>
+    <w:p>
+      <w:pPr>
+        <w:spacing w:after="0" w:line="240" w:lineRule="auto"/>
+        <w:jc w:val="both"/>
         <w:rPr>
           <w:rFonts w:ascii="Times New Roman" w:hAnsi="Times New Roman" w:cs="Times New Roman"/>
           <w:color w:val="000000" w:themeColor="text1"/>
@@ -2748,7 +3281,7 @@
           <w:szCs w:val="24"/>
           <w:lang w:val="en-GB"/>
         </w:rPr>
-        <w:t>GamePhase</w:t>
+        <w:t>ExecuteOrders</w:t>
       </w:r>
       <w:proofErr w:type="spellEnd"/>
       <w:r>
@@ -2767,33 +3300,15 @@
     <w:p>
       <w:pPr>
         <w:spacing w:after="0" w:line="240" w:lineRule="auto"/>
-        <w:rPr>
-          <w:rFonts w:ascii="Times New Roman" w:hAnsi="Times New Roman" w:cs="Times New Roman"/>
-          <w:color w:val="000000" w:themeColor="text1"/>
-          <w:sz w:val="24"/>
-          <w:szCs w:val="24"/>
-          <w:lang w:val="en-GB"/>
-        </w:rPr>
-      </w:pPr>
-      <w:r>
-        <w:rPr>
-          <w:rFonts w:ascii="Times New Roman" w:hAnsi="Times New Roman" w:cs="Times New Roman"/>
-          <w:color w:val="000000" w:themeColor="text1"/>
-          <w:sz w:val="24"/>
-          <w:szCs w:val="24"/>
-          <w:lang w:val="en-GB"/>
-        </w:rPr>
-        <w:t>The</w:t>
-      </w:r>
-      <w:r>
-        <w:rPr>
-          <w:rFonts w:ascii="Times New Roman" w:hAnsi="Times New Roman" w:cs="Times New Roman"/>
-          <w:color w:val="000000" w:themeColor="text1"/>
-          <w:sz w:val="24"/>
-          <w:szCs w:val="24"/>
-        </w:rPr>
-        <w:t xml:space="preserve"> </w:t>
-      </w:r>
+        <w:jc w:val="both"/>
+        <w:rPr>
+          <w:rFonts w:ascii="Times New Roman" w:hAnsi="Times New Roman" w:cs="Times New Roman"/>
+          <w:color w:val="000000" w:themeColor="text1"/>
+          <w:sz w:val="24"/>
+          <w:szCs w:val="24"/>
+          <w:lang w:val="en-GB"/>
+        </w:rPr>
+      </w:pPr>
       <w:proofErr w:type="spellStart"/>
       <w:r>
         <w:rPr>
@@ -2803,7 +3318,7 @@
           <w:szCs w:val="24"/>
           <w:lang w:val="en-GB"/>
         </w:rPr>
-        <w:t>GamePhase</w:t>
+        <w:t>ExecuteOrder</w:t>
       </w:r>
       <w:proofErr w:type="spellEnd"/>
       <w:r>
@@ -2814,46 +3329,50 @@
           <w:szCs w:val="24"/>
           <w:lang w:val="en-GB"/>
         </w:rPr>
-        <w:t xml:space="preserve"> class is inherited from the Phase class to support commands valid in game phase</w:t>
-      </w:r>
-      <w:r>
-        <w:rPr>
-          <w:rFonts w:ascii="Times New Roman" w:hAnsi="Times New Roman" w:cs="Times New Roman"/>
-          <w:color w:val="000000" w:themeColor="text1"/>
-          <w:sz w:val="24"/>
-          <w:szCs w:val="24"/>
-          <w:lang w:val="en-GB"/>
-        </w:rPr>
-        <w:t xml:space="preserve"> </w:t>
-      </w:r>
-      <w:r>
-        <w:rPr>
-          <w:rFonts w:ascii="Times New Roman" w:hAnsi="Times New Roman" w:cs="Times New Roman"/>
-          <w:color w:val="000000" w:themeColor="text1"/>
-          <w:sz w:val="24"/>
-          <w:szCs w:val="24"/>
-          <w:lang w:val="en-GB"/>
-        </w:rPr>
-        <w:t>(general commands).</w:t>
-      </w:r>
-    </w:p>
-    <w:p>
-      <w:pPr>
-        <w:spacing w:after="0" w:line="240" w:lineRule="auto"/>
-        <w:rPr>
-          <w:rFonts w:ascii="Times New Roman" w:hAnsi="Times New Roman" w:cs="Times New Roman"/>
-          <w:b/>
-          <w:bCs/>
-          <w:color w:val="000000" w:themeColor="text1"/>
-          <w:sz w:val="24"/>
-          <w:szCs w:val="24"/>
-          <w:lang w:val="en-GB"/>
-        </w:rPr>
-      </w:pPr>
-    </w:p>
-    <w:p>
-      <w:pPr>
-        <w:spacing w:after="0" w:line="240" w:lineRule="auto"/>
+        <w:t xml:space="preserve"> class that inherits </w:t>
+      </w:r>
+      <w:proofErr w:type="spellStart"/>
+      <w:r>
+        <w:rPr>
+          <w:rFonts w:ascii="Times New Roman" w:hAnsi="Times New Roman" w:cs="Times New Roman"/>
+          <w:color w:val="000000" w:themeColor="text1"/>
+          <w:sz w:val="24"/>
+          <w:szCs w:val="24"/>
+          <w:lang w:val="en-GB"/>
+        </w:rPr>
+        <w:t>GamePlay</w:t>
+      </w:r>
+      <w:proofErr w:type="spellEnd"/>
+      <w:r>
+        <w:rPr>
+          <w:rFonts w:ascii="Times New Roman" w:hAnsi="Times New Roman" w:cs="Times New Roman"/>
+          <w:color w:val="000000" w:themeColor="text1"/>
+          <w:sz w:val="24"/>
+          <w:szCs w:val="24"/>
+          <w:lang w:val="en-GB"/>
+        </w:rPr>
+        <w:t xml:space="preserve"> class to support functions during this command.</w:t>
+      </w:r>
+    </w:p>
+    <w:p>
+      <w:pPr>
+        <w:spacing w:after="0" w:line="240" w:lineRule="auto"/>
+        <w:jc w:val="both"/>
+        <w:rPr>
+          <w:rFonts w:ascii="Times New Roman" w:hAnsi="Times New Roman" w:cs="Times New Roman"/>
+          <w:b/>
+          <w:bCs/>
+          <w:color w:val="000000" w:themeColor="text1"/>
+          <w:sz w:val="24"/>
+          <w:szCs w:val="24"/>
+          <w:lang w:val="en-GB"/>
+        </w:rPr>
+      </w:pPr>
+    </w:p>
+    <w:p>
+      <w:pPr>
+        <w:spacing w:after="0" w:line="240" w:lineRule="auto"/>
+        <w:jc w:val="both"/>
         <w:rPr>
           <w:rFonts w:ascii="Times New Roman" w:hAnsi="Times New Roman" w:cs="Times New Roman"/>
           <w:color w:val="000000" w:themeColor="text1"/>
@@ -2885,7 +3404,7 @@
           <w:szCs w:val="24"/>
           <w:lang w:val="en-GB"/>
         </w:rPr>
-        <w:t>EndPhase</w:t>
+        <w:t>IssueOrders</w:t>
       </w:r>
       <w:proofErr w:type="spellEnd"/>
       <w:r>
@@ -2904,24 +3423,15 @@
     <w:p>
       <w:pPr>
         <w:spacing w:after="0" w:line="240" w:lineRule="auto"/>
-        <w:rPr>
-          <w:rFonts w:ascii="Times New Roman" w:hAnsi="Times New Roman" w:cs="Times New Roman"/>
-          <w:color w:val="000000" w:themeColor="text1"/>
-          <w:sz w:val="24"/>
-          <w:szCs w:val="24"/>
-          <w:lang w:val="en-GB"/>
-        </w:rPr>
-      </w:pPr>
-      <w:r>
-        <w:rPr>
-          <w:rFonts w:ascii="Times New Roman" w:hAnsi="Times New Roman" w:cs="Times New Roman"/>
-          <w:color w:val="000000" w:themeColor="text1"/>
-          <w:sz w:val="24"/>
-          <w:szCs w:val="24"/>
-          <w:lang w:val="en-GB"/>
-        </w:rPr>
-        <w:t xml:space="preserve">This is the class that inherits </w:t>
-      </w:r>
+        <w:jc w:val="both"/>
+        <w:rPr>
+          <w:rFonts w:ascii="Times New Roman" w:hAnsi="Times New Roman" w:cs="Times New Roman"/>
+          <w:color w:val="000000" w:themeColor="text1"/>
+          <w:sz w:val="24"/>
+          <w:szCs w:val="24"/>
+          <w:lang w:val="en-GB"/>
+        </w:rPr>
+      </w:pPr>
       <w:proofErr w:type="spellStart"/>
       <w:r>
         <w:rPr>
@@ -2931,7 +3441,7 @@
           <w:szCs w:val="24"/>
           <w:lang w:val="en-GB"/>
         </w:rPr>
-        <w:t>GamePhase</w:t>
+        <w:t>IssueOrder</w:t>
       </w:r>
       <w:proofErr w:type="spellEnd"/>
       <w:r>
@@ -2942,7 +3452,7 @@
           <w:szCs w:val="24"/>
           <w:lang w:val="en-GB"/>
         </w:rPr>
-        <w:t xml:space="preserve"> class whose </w:t>
+        <w:t xml:space="preserve"> class that inherits </w:t>
       </w:r>
       <w:proofErr w:type="spellStart"/>
       <w:r>
@@ -2953,7 +3463,7 @@
           <w:szCs w:val="24"/>
           <w:lang w:val="en-GB"/>
         </w:rPr>
-        <w:t>fucntion</w:t>
+        <w:t>GamePlay</w:t>
       </w:r>
       <w:proofErr w:type="spellEnd"/>
       <w:r>
@@ -2964,26 +3474,28 @@
           <w:szCs w:val="24"/>
           <w:lang w:val="en-GB"/>
         </w:rPr>
-        <w:t xml:space="preserve"> is to print the winner of the game.</w:t>
-      </w:r>
-    </w:p>
-    <w:p>
-      <w:pPr>
-        <w:spacing w:after="0" w:line="240" w:lineRule="auto"/>
-        <w:rPr>
-          <w:rFonts w:ascii="Times New Roman" w:hAnsi="Times New Roman" w:cs="Times New Roman"/>
-          <w:b/>
-          <w:bCs/>
-          <w:color w:val="000000" w:themeColor="text1"/>
-          <w:sz w:val="24"/>
-          <w:szCs w:val="24"/>
-          <w:lang w:val="en-GB"/>
-        </w:rPr>
-      </w:pPr>
-    </w:p>
-    <w:p>
-      <w:pPr>
-        <w:spacing w:after="0" w:line="240" w:lineRule="auto"/>
+        <w:t xml:space="preserve"> class to support functions during this command.</w:t>
+      </w:r>
+    </w:p>
+    <w:p>
+      <w:pPr>
+        <w:spacing w:after="0" w:line="240" w:lineRule="auto"/>
+        <w:jc w:val="both"/>
+        <w:rPr>
+          <w:rFonts w:ascii="Times New Roman" w:hAnsi="Times New Roman" w:cs="Times New Roman"/>
+          <w:b/>
+          <w:bCs/>
+          <w:color w:val="000000" w:themeColor="text1"/>
+          <w:sz w:val="24"/>
+          <w:szCs w:val="24"/>
+          <w:lang w:val="en-GB"/>
+        </w:rPr>
+      </w:pPr>
+    </w:p>
+    <w:p>
+      <w:pPr>
+        <w:spacing w:after="0" w:line="240" w:lineRule="auto"/>
+        <w:jc w:val="both"/>
         <w:rPr>
           <w:rFonts w:ascii="Times New Roman" w:hAnsi="Times New Roman" w:cs="Times New Roman"/>
           <w:color w:val="000000" w:themeColor="text1"/>
@@ -3015,7 +3527,7 @@
           <w:szCs w:val="24"/>
           <w:lang w:val="en-GB"/>
         </w:rPr>
-        <w:t>AssignArmies</w:t>
+        <w:t>GameSetup</w:t>
       </w:r>
       <w:proofErr w:type="spellEnd"/>
       <w:r>
@@ -3034,113 +3546,171 @@
     <w:p>
       <w:pPr>
         <w:spacing w:after="0" w:line="240" w:lineRule="auto"/>
-        <w:rPr>
-          <w:rFonts w:ascii="Times New Roman" w:hAnsi="Times New Roman" w:cs="Times New Roman"/>
-          <w:color w:val="000000" w:themeColor="text1"/>
-          <w:sz w:val="24"/>
-          <w:szCs w:val="24"/>
-          <w:lang w:val="en-GB"/>
-        </w:rPr>
-      </w:pPr>
+        <w:jc w:val="both"/>
+        <w:rPr>
+          <w:rFonts w:ascii="Times New Roman" w:hAnsi="Times New Roman" w:cs="Times New Roman"/>
+          <w:color w:val="000000" w:themeColor="text1"/>
+          <w:sz w:val="24"/>
+          <w:szCs w:val="24"/>
+          <w:lang w:val="en-GB"/>
+        </w:rPr>
+      </w:pPr>
+      <w:r>
+        <w:rPr>
+          <w:rFonts w:ascii="Times New Roman" w:hAnsi="Times New Roman" w:cs="Times New Roman"/>
+          <w:color w:val="000000" w:themeColor="text1"/>
+          <w:sz w:val="24"/>
+          <w:szCs w:val="24"/>
+          <w:lang w:val="en-GB"/>
+        </w:rPr>
+        <w:t>Abstract class of game setup the represents the initial process of entering the gameplay.</w:t>
+      </w:r>
+    </w:p>
+    <w:p>
+      <w:pPr>
+        <w:spacing w:after="0" w:line="240" w:lineRule="auto"/>
+        <w:jc w:val="both"/>
+        <w:rPr>
+          <w:rFonts w:ascii="Times New Roman" w:hAnsi="Times New Roman" w:cs="Times New Roman"/>
+          <w:b/>
+          <w:bCs/>
+          <w:color w:val="000000" w:themeColor="text1"/>
+          <w:sz w:val="24"/>
+          <w:szCs w:val="24"/>
+          <w:lang w:val="en-GB"/>
+        </w:rPr>
+      </w:pPr>
+    </w:p>
+    <w:p>
+      <w:pPr>
+        <w:spacing w:after="0" w:line="240" w:lineRule="auto"/>
+        <w:jc w:val="both"/>
+        <w:rPr>
+          <w:rFonts w:ascii="Times New Roman" w:hAnsi="Times New Roman" w:cs="Times New Roman"/>
+          <w:color w:val="000000" w:themeColor="text1"/>
+          <w:sz w:val="24"/>
+          <w:szCs w:val="24"/>
+          <w:lang w:val="en-GB"/>
+        </w:rPr>
+      </w:pPr>
+      <w:r>
+        <w:rPr>
+          <w:rFonts w:ascii="Times New Roman" w:hAnsi="Times New Roman" w:cs="Times New Roman"/>
+          <w:b/>
+          <w:bCs/>
+          <w:color w:val="000000" w:themeColor="text1"/>
+          <w:sz w:val="24"/>
+          <w:szCs w:val="24"/>
+          <w:lang w:val="en-GB"/>
+        </w:rPr>
+        <w:t xml:space="preserve">Class </w:t>
+      </w:r>
       <w:proofErr w:type="spellStart"/>
       <w:r>
         <w:rPr>
           <w:rFonts w:ascii="Times New Roman" w:hAnsi="Times New Roman" w:cs="Times New Roman"/>
-          <w:color w:val="000000" w:themeColor="text1"/>
-          <w:sz w:val="24"/>
-          <w:szCs w:val="24"/>
-          <w:lang w:val="en-GB"/>
-        </w:rPr>
-        <w:t>AssignArmies</w:t>
+          <w:b/>
+          <w:bCs/>
+          <w:color w:val="000000" w:themeColor="text1"/>
+          <w:sz w:val="24"/>
+          <w:szCs w:val="24"/>
+          <w:lang w:val="en-GB"/>
+        </w:rPr>
+        <w:t>PostLoad</w:t>
       </w:r>
       <w:proofErr w:type="spellEnd"/>
       <w:r>
         <w:rPr>
           <w:rFonts w:ascii="Times New Roman" w:hAnsi="Times New Roman" w:cs="Times New Roman"/>
-          <w:color w:val="000000" w:themeColor="text1"/>
-          <w:sz w:val="24"/>
-          <w:szCs w:val="24"/>
-          <w:lang w:val="en-GB"/>
-        </w:rPr>
-        <w:t xml:space="preserve"> class that inherits </w:t>
+          <w:b/>
+          <w:bCs/>
+          <w:color w:val="000000" w:themeColor="text1"/>
+          <w:sz w:val="24"/>
+          <w:szCs w:val="24"/>
+          <w:lang w:val="en-GB"/>
+        </w:rPr>
+        <w:t>:</w:t>
+      </w:r>
+    </w:p>
+    <w:p>
+      <w:pPr>
+        <w:spacing w:after="0" w:line="240" w:lineRule="auto"/>
+        <w:jc w:val="both"/>
+        <w:rPr>
+          <w:rFonts w:ascii="Times New Roman" w:hAnsi="Times New Roman" w:cs="Times New Roman"/>
+          <w:color w:val="000000" w:themeColor="text1"/>
+          <w:sz w:val="24"/>
+          <w:szCs w:val="24"/>
+          <w:lang w:val="en-GB"/>
+        </w:rPr>
+      </w:pPr>
+      <w:r>
+        <w:rPr>
+          <w:rFonts w:ascii="Times New Roman" w:hAnsi="Times New Roman" w:cs="Times New Roman"/>
+          <w:color w:val="000000" w:themeColor="text1"/>
+          <w:sz w:val="24"/>
+          <w:szCs w:val="24"/>
+          <w:lang w:val="en-GB"/>
+        </w:rPr>
+        <w:t>This class will setup the game before game load.</w:t>
+      </w:r>
+    </w:p>
+    <w:p>
+      <w:pPr>
+        <w:spacing w:after="0" w:line="240" w:lineRule="auto"/>
+        <w:jc w:val="both"/>
+        <w:rPr>
+          <w:rFonts w:ascii="Times New Roman" w:hAnsi="Times New Roman" w:cs="Times New Roman"/>
+          <w:b/>
+          <w:bCs/>
+          <w:color w:val="000000" w:themeColor="text1"/>
+          <w:sz w:val="24"/>
+          <w:szCs w:val="24"/>
+          <w:lang w:val="en-GB"/>
+        </w:rPr>
+      </w:pPr>
+    </w:p>
+    <w:p>
+      <w:pPr>
+        <w:spacing w:after="0" w:line="240" w:lineRule="auto"/>
+        <w:jc w:val="both"/>
+        <w:rPr>
+          <w:rFonts w:ascii="Times New Roman" w:hAnsi="Times New Roman" w:cs="Times New Roman"/>
+          <w:color w:val="000000" w:themeColor="text1"/>
+          <w:sz w:val="24"/>
+          <w:szCs w:val="24"/>
+          <w:lang w:val="en-GB"/>
+        </w:rPr>
+      </w:pPr>
+      <w:r>
+        <w:rPr>
+          <w:rFonts w:ascii="Times New Roman" w:hAnsi="Times New Roman" w:cs="Times New Roman"/>
+          <w:b/>
+          <w:bCs/>
+          <w:color w:val="000000" w:themeColor="text1"/>
+          <w:sz w:val="24"/>
+          <w:szCs w:val="24"/>
+          <w:lang w:val="en-GB"/>
+        </w:rPr>
+        <w:t xml:space="preserve">Class </w:t>
       </w:r>
       <w:proofErr w:type="spellStart"/>
       <w:r>
         <w:rPr>
           <w:rFonts w:ascii="Times New Roman" w:hAnsi="Times New Roman" w:cs="Times New Roman"/>
-          <w:color w:val="000000" w:themeColor="text1"/>
-          <w:sz w:val="24"/>
-          <w:szCs w:val="24"/>
-          <w:lang w:val="en-GB"/>
-        </w:rPr>
-        <w:t>GamePlay</w:t>
+          <w:b/>
+          <w:bCs/>
+          <w:color w:val="000000" w:themeColor="text1"/>
+          <w:sz w:val="24"/>
+          <w:szCs w:val="24"/>
+          <w:lang w:val="en-GB"/>
+        </w:rPr>
+        <w:t>PreLoad</w:t>
       </w:r>
       <w:proofErr w:type="spellEnd"/>
       <w:r>
         <w:rPr>
           <w:rFonts w:ascii="Times New Roman" w:hAnsi="Times New Roman" w:cs="Times New Roman"/>
-          <w:color w:val="000000" w:themeColor="text1"/>
-          <w:sz w:val="24"/>
-          <w:szCs w:val="24"/>
-          <w:lang w:val="en-GB"/>
-        </w:rPr>
-        <w:t xml:space="preserve"> class to support functions during this command.</w:t>
-      </w:r>
-    </w:p>
-    <w:p>
-      <w:pPr>
-        <w:spacing w:after="0" w:line="240" w:lineRule="auto"/>
-        <w:rPr>
-          <w:rFonts w:ascii="Times New Roman" w:hAnsi="Times New Roman" w:cs="Times New Roman"/>
-          <w:b/>
-          <w:bCs/>
-          <w:color w:val="000000" w:themeColor="text1"/>
-          <w:sz w:val="24"/>
-          <w:szCs w:val="24"/>
-          <w:lang w:val="en-GB"/>
-        </w:rPr>
-      </w:pPr>
-    </w:p>
-    <w:p>
-      <w:pPr>
-        <w:spacing w:after="0" w:line="240" w:lineRule="auto"/>
-        <w:rPr>
-          <w:rFonts w:ascii="Times New Roman" w:hAnsi="Times New Roman" w:cs="Times New Roman"/>
-          <w:color w:val="000000" w:themeColor="text1"/>
-          <w:sz w:val="24"/>
-          <w:szCs w:val="24"/>
-          <w:lang w:val="en-GB"/>
-        </w:rPr>
-      </w:pPr>
-      <w:r>
-        <w:rPr>
-          <w:rFonts w:ascii="Times New Roman" w:hAnsi="Times New Roman" w:cs="Times New Roman"/>
-          <w:b/>
-          <w:bCs/>
-          <w:color w:val="000000" w:themeColor="text1"/>
-          <w:sz w:val="24"/>
-          <w:szCs w:val="24"/>
-          <w:lang w:val="en-GB"/>
-        </w:rPr>
-        <w:t xml:space="preserve">Class </w:t>
-      </w:r>
-      <w:proofErr w:type="spellStart"/>
-      <w:r>
-        <w:rPr>
-          <w:rFonts w:ascii="Times New Roman" w:hAnsi="Times New Roman" w:cs="Times New Roman"/>
-          <w:b/>
-          <w:bCs/>
-          <w:color w:val="000000" w:themeColor="text1"/>
-          <w:sz w:val="24"/>
-          <w:szCs w:val="24"/>
-          <w:lang w:val="en-GB"/>
-        </w:rPr>
-        <w:t>GamePlay</w:t>
-      </w:r>
-      <w:proofErr w:type="spellEnd"/>
-      <w:r>
-        <w:rPr>
-          <w:rFonts w:ascii="Times New Roman" w:hAnsi="Times New Roman" w:cs="Times New Roman"/>
           <w:b/>
           <w:bCs/>
           <w:color w:val="000000" w:themeColor="text1"/>
@@ -3154,538 +3724,7 @@
     <w:p>
       <w:pPr>
         <w:spacing w:after="0" w:line="240" w:lineRule="auto"/>
-        <w:rPr>
-          <w:rFonts w:ascii="Times New Roman" w:hAnsi="Times New Roman" w:cs="Times New Roman"/>
-          <w:color w:val="000000" w:themeColor="text1"/>
-          <w:sz w:val="24"/>
-          <w:szCs w:val="24"/>
-          <w:lang w:val="en-GB"/>
-        </w:rPr>
-      </w:pPr>
-      <w:proofErr w:type="spellStart"/>
-      <w:r>
-        <w:rPr>
-          <w:rFonts w:ascii="Times New Roman" w:hAnsi="Times New Roman" w:cs="Times New Roman"/>
-          <w:color w:val="000000" w:themeColor="text1"/>
-          <w:sz w:val="24"/>
-          <w:szCs w:val="24"/>
-          <w:lang w:val="en-GB"/>
-        </w:rPr>
-        <w:t>GamePlay</w:t>
-      </w:r>
-      <w:proofErr w:type="spellEnd"/>
-      <w:r>
-        <w:rPr>
-          <w:rFonts w:ascii="Times New Roman" w:hAnsi="Times New Roman" w:cs="Times New Roman"/>
-          <w:color w:val="000000" w:themeColor="text1"/>
-          <w:sz w:val="24"/>
-          <w:szCs w:val="24"/>
-          <w:lang w:val="en-GB"/>
-        </w:rPr>
-        <w:t xml:space="preserve"> class that inherits </w:t>
-      </w:r>
-      <w:proofErr w:type="spellStart"/>
-      <w:r>
-        <w:rPr>
-          <w:rFonts w:ascii="Times New Roman" w:hAnsi="Times New Roman" w:cs="Times New Roman"/>
-          <w:color w:val="000000" w:themeColor="text1"/>
-          <w:sz w:val="24"/>
-          <w:szCs w:val="24"/>
-          <w:lang w:val="en-GB"/>
-        </w:rPr>
-        <w:t>GamePhase</w:t>
-      </w:r>
-      <w:proofErr w:type="spellEnd"/>
-      <w:r>
-        <w:rPr>
-          <w:rFonts w:ascii="Times New Roman" w:hAnsi="Times New Roman" w:cs="Times New Roman"/>
-          <w:color w:val="000000" w:themeColor="text1"/>
-          <w:sz w:val="24"/>
-          <w:szCs w:val="24"/>
-          <w:lang w:val="en-GB"/>
-        </w:rPr>
-        <w:t xml:space="preserve"> to support gameplay compatible commands.</w:t>
-      </w:r>
-    </w:p>
-    <w:p>
-      <w:pPr>
-        <w:spacing w:after="0" w:line="240" w:lineRule="auto"/>
-        <w:rPr>
-          <w:rFonts w:ascii="Times New Roman" w:hAnsi="Times New Roman" w:cs="Times New Roman"/>
-          <w:b/>
-          <w:bCs/>
-          <w:color w:val="000000" w:themeColor="text1"/>
-          <w:sz w:val="24"/>
-          <w:szCs w:val="24"/>
-          <w:lang w:val="en-GB"/>
-        </w:rPr>
-      </w:pPr>
-    </w:p>
-    <w:p>
-      <w:pPr>
-        <w:spacing w:after="0" w:line="240" w:lineRule="auto"/>
-        <w:rPr>
-          <w:rFonts w:ascii="Times New Roman" w:hAnsi="Times New Roman" w:cs="Times New Roman"/>
-          <w:color w:val="000000" w:themeColor="text1"/>
-          <w:sz w:val="24"/>
-          <w:szCs w:val="24"/>
-          <w:lang w:val="en-GB"/>
-        </w:rPr>
-      </w:pPr>
-      <w:r>
-        <w:rPr>
-          <w:rFonts w:ascii="Times New Roman" w:hAnsi="Times New Roman" w:cs="Times New Roman"/>
-          <w:b/>
-          <w:bCs/>
-          <w:color w:val="000000" w:themeColor="text1"/>
-          <w:sz w:val="24"/>
-          <w:szCs w:val="24"/>
-          <w:lang w:val="en-GB"/>
-        </w:rPr>
-        <w:t xml:space="preserve">Class </w:t>
-      </w:r>
-      <w:proofErr w:type="spellStart"/>
-      <w:r>
-        <w:rPr>
-          <w:rFonts w:ascii="Times New Roman" w:hAnsi="Times New Roman" w:cs="Times New Roman"/>
-          <w:b/>
-          <w:bCs/>
-          <w:color w:val="000000" w:themeColor="text1"/>
-          <w:sz w:val="24"/>
-          <w:szCs w:val="24"/>
-          <w:lang w:val="en-GB"/>
-        </w:rPr>
-        <w:t>ExecuteOrders</w:t>
-      </w:r>
-      <w:proofErr w:type="spellEnd"/>
-      <w:r>
-        <w:rPr>
-          <w:rFonts w:ascii="Times New Roman" w:hAnsi="Times New Roman" w:cs="Times New Roman"/>
-          <w:b/>
-          <w:bCs/>
-          <w:color w:val="000000" w:themeColor="text1"/>
-          <w:sz w:val="24"/>
-          <w:szCs w:val="24"/>
-          <w:lang w:val="en-GB"/>
-        </w:rPr>
-        <w:t>:</w:t>
-      </w:r>
-    </w:p>
-    <w:p>
-      <w:pPr>
-        <w:spacing w:after="0" w:line="240" w:lineRule="auto"/>
-        <w:rPr>
-          <w:rFonts w:ascii="Times New Roman" w:hAnsi="Times New Roman" w:cs="Times New Roman"/>
-          <w:color w:val="000000" w:themeColor="text1"/>
-          <w:sz w:val="24"/>
-          <w:szCs w:val="24"/>
-          <w:lang w:val="en-GB"/>
-        </w:rPr>
-      </w:pPr>
-      <w:proofErr w:type="spellStart"/>
-      <w:r>
-        <w:rPr>
-          <w:rFonts w:ascii="Times New Roman" w:hAnsi="Times New Roman" w:cs="Times New Roman"/>
-          <w:color w:val="000000" w:themeColor="text1"/>
-          <w:sz w:val="24"/>
-          <w:szCs w:val="24"/>
-          <w:lang w:val="en-GB"/>
-        </w:rPr>
-        <w:t>ExecuteOrder</w:t>
-      </w:r>
-      <w:proofErr w:type="spellEnd"/>
-      <w:r>
-        <w:rPr>
-          <w:rFonts w:ascii="Times New Roman" w:hAnsi="Times New Roman" w:cs="Times New Roman"/>
-          <w:color w:val="000000" w:themeColor="text1"/>
-          <w:sz w:val="24"/>
-          <w:szCs w:val="24"/>
-          <w:lang w:val="en-GB"/>
-        </w:rPr>
-        <w:t xml:space="preserve"> class that inherits </w:t>
-      </w:r>
-      <w:proofErr w:type="spellStart"/>
-      <w:r>
-        <w:rPr>
-          <w:rFonts w:ascii="Times New Roman" w:hAnsi="Times New Roman" w:cs="Times New Roman"/>
-          <w:color w:val="000000" w:themeColor="text1"/>
-          <w:sz w:val="24"/>
-          <w:szCs w:val="24"/>
-          <w:lang w:val="en-GB"/>
-        </w:rPr>
-        <w:t>GamePlay</w:t>
-      </w:r>
-      <w:proofErr w:type="spellEnd"/>
-      <w:r>
-        <w:rPr>
-          <w:rFonts w:ascii="Times New Roman" w:hAnsi="Times New Roman" w:cs="Times New Roman"/>
-          <w:color w:val="000000" w:themeColor="text1"/>
-          <w:sz w:val="24"/>
-          <w:szCs w:val="24"/>
-          <w:lang w:val="en-GB"/>
-        </w:rPr>
-        <w:t xml:space="preserve"> class to support functions during this command.</w:t>
-      </w:r>
-    </w:p>
-    <w:p>
-      <w:pPr>
-        <w:spacing w:after="0" w:line="240" w:lineRule="auto"/>
-        <w:rPr>
-          <w:rFonts w:ascii="Times New Roman" w:hAnsi="Times New Roman" w:cs="Times New Roman"/>
-          <w:b/>
-          <w:bCs/>
-          <w:color w:val="000000" w:themeColor="text1"/>
-          <w:sz w:val="24"/>
-          <w:szCs w:val="24"/>
-          <w:lang w:val="en-GB"/>
-        </w:rPr>
-      </w:pPr>
-    </w:p>
-    <w:p>
-      <w:pPr>
-        <w:spacing w:after="0" w:line="240" w:lineRule="auto"/>
-        <w:rPr>
-          <w:rFonts w:ascii="Times New Roman" w:hAnsi="Times New Roman" w:cs="Times New Roman"/>
-          <w:color w:val="000000" w:themeColor="text1"/>
-          <w:sz w:val="24"/>
-          <w:szCs w:val="24"/>
-          <w:lang w:val="en-GB"/>
-        </w:rPr>
-      </w:pPr>
-      <w:r>
-        <w:rPr>
-          <w:rFonts w:ascii="Times New Roman" w:hAnsi="Times New Roman" w:cs="Times New Roman"/>
-          <w:b/>
-          <w:bCs/>
-          <w:color w:val="000000" w:themeColor="text1"/>
-          <w:sz w:val="24"/>
-          <w:szCs w:val="24"/>
-          <w:lang w:val="en-GB"/>
-        </w:rPr>
-        <w:t xml:space="preserve">Class </w:t>
-      </w:r>
-      <w:proofErr w:type="spellStart"/>
-      <w:r>
-        <w:rPr>
-          <w:rFonts w:ascii="Times New Roman" w:hAnsi="Times New Roman" w:cs="Times New Roman"/>
-          <w:b/>
-          <w:bCs/>
-          <w:color w:val="000000" w:themeColor="text1"/>
-          <w:sz w:val="24"/>
-          <w:szCs w:val="24"/>
-          <w:lang w:val="en-GB"/>
-        </w:rPr>
-        <w:t>IssueOrders</w:t>
-      </w:r>
-      <w:proofErr w:type="spellEnd"/>
-      <w:r>
-        <w:rPr>
-          <w:rFonts w:ascii="Times New Roman" w:hAnsi="Times New Roman" w:cs="Times New Roman"/>
-          <w:b/>
-          <w:bCs/>
-          <w:color w:val="000000" w:themeColor="text1"/>
-          <w:sz w:val="24"/>
-          <w:szCs w:val="24"/>
-          <w:lang w:val="en-GB"/>
-        </w:rPr>
-        <w:t>:</w:t>
-      </w:r>
-    </w:p>
-    <w:p>
-      <w:pPr>
-        <w:spacing w:after="0" w:line="240" w:lineRule="auto"/>
-        <w:rPr>
-          <w:rFonts w:ascii="Times New Roman" w:hAnsi="Times New Roman" w:cs="Times New Roman"/>
-          <w:color w:val="000000" w:themeColor="text1"/>
-          <w:sz w:val="24"/>
-          <w:szCs w:val="24"/>
-          <w:lang w:val="en-GB"/>
-        </w:rPr>
-      </w:pPr>
-      <w:proofErr w:type="spellStart"/>
-      <w:r>
-        <w:rPr>
-          <w:rFonts w:ascii="Times New Roman" w:hAnsi="Times New Roman" w:cs="Times New Roman"/>
-          <w:color w:val="000000" w:themeColor="text1"/>
-          <w:sz w:val="24"/>
-          <w:szCs w:val="24"/>
-          <w:lang w:val="en-GB"/>
-        </w:rPr>
-        <w:t>IssueOrder</w:t>
-      </w:r>
-      <w:proofErr w:type="spellEnd"/>
-      <w:r>
-        <w:rPr>
-          <w:rFonts w:ascii="Times New Roman" w:hAnsi="Times New Roman" w:cs="Times New Roman"/>
-          <w:color w:val="000000" w:themeColor="text1"/>
-          <w:sz w:val="24"/>
-          <w:szCs w:val="24"/>
-          <w:lang w:val="en-GB"/>
-        </w:rPr>
-        <w:t xml:space="preserve"> class that inherits </w:t>
-      </w:r>
-      <w:proofErr w:type="spellStart"/>
-      <w:r>
-        <w:rPr>
-          <w:rFonts w:ascii="Times New Roman" w:hAnsi="Times New Roman" w:cs="Times New Roman"/>
-          <w:color w:val="000000" w:themeColor="text1"/>
-          <w:sz w:val="24"/>
-          <w:szCs w:val="24"/>
-          <w:lang w:val="en-GB"/>
-        </w:rPr>
-        <w:t>GamePlay</w:t>
-      </w:r>
-      <w:proofErr w:type="spellEnd"/>
-      <w:r>
-        <w:rPr>
-          <w:rFonts w:ascii="Times New Roman" w:hAnsi="Times New Roman" w:cs="Times New Roman"/>
-          <w:color w:val="000000" w:themeColor="text1"/>
-          <w:sz w:val="24"/>
-          <w:szCs w:val="24"/>
-          <w:lang w:val="en-GB"/>
-        </w:rPr>
-        <w:t xml:space="preserve"> class to support functions during this command.</w:t>
-      </w:r>
-    </w:p>
-    <w:p>
-      <w:pPr>
-        <w:spacing w:after="0" w:line="240" w:lineRule="auto"/>
-        <w:rPr>
-          <w:rFonts w:ascii="Times New Roman" w:hAnsi="Times New Roman" w:cs="Times New Roman"/>
-          <w:b/>
-          <w:bCs/>
-          <w:color w:val="000000" w:themeColor="text1"/>
-          <w:sz w:val="24"/>
-          <w:szCs w:val="24"/>
-          <w:lang w:val="en-GB"/>
-        </w:rPr>
-      </w:pPr>
-    </w:p>
-    <w:p>
-      <w:pPr>
-        <w:spacing w:after="0" w:line="240" w:lineRule="auto"/>
-        <w:rPr>
-          <w:rFonts w:ascii="Times New Roman" w:hAnsi="Times New Roman" w:cs="Times New Roman"/>
-          <w:color w:val="000000" w:themeColor="text1"/>
-          <w:sz w:val="24"/>
-          <w:szCs w:val="24"/>
-          <w:lang w:val="en-GB"/>
-        </w:rPr>
-      </w:pPr>
-      <w:r>
-        <w:rPr>
-          <w:rFonts w:ascii="Times New Roman" w:hAnsi="Times New Roman" w:cs="Times New Roman"/>
-          <w:b/>
-          <w:bCs/>
-          <w:color w:val="000000" w:themeColor="text1"/>
-          <w:sz w:val="24"/>
-          <w:szCs w:val="24"/>
-          <w:lang w:val="en-GB"/>
-        </w:rPr>
-        <w:t xml:space="preserve">Class </w:t>
-      </w:r>
-      <w:proofErr w:type="spellStart"/>
-      <w:r>
-        <w:rPr>
-          <w:rFonts w:ascii="Times New Roman" w:hAnsi="Times New Roman" w:cs="Times New Roman"/>
-          <w:b/>
-          <w:bCs/>
-          <w:color w:val="000000" w:themeColor="text1"/>
-          <w:sz w:val="24"/>
-          <w:szCs w:val="24"/>
-          <w:lang w:val="en-GB"/>
-        </w:rPr>
-        <w:t>GameSetup</w:t>
-      </w:r>
-      <w:proofErr w:type="spellEnd"/>
-      <w:r>
-        <w:rPr>
-          <w:rFonts w:ascii="Times New Roman" w:hAnsi="Times New Roman" w:cs="Times New Roman"/>
-          <w:b/>
-          <w:bCs/>
-          <w:color w:val="000000" w:themeColor="text1"/>
-          <w:sz w:val="24"/>
-          <w:szCs w:val="24"/>
-          <w:lang w:val="en-GB"/>
-        </w:rPr>
-        <w:t>:</w:t>
-      </w:r>
-    </w:p>
-    <w:p>
-      <w:pPr>
-        <w:spacing w:after="0" w:line="240" w:lineRule="auto"/>
-        <w:rPr>
-          <w:rFonts w:ascii="Times New Roman" w:hAnsi="Times New Roman" w:cs="Times New Roman"/>
-          <w:color w:val="000000" w:themeColor="text1"/>
-          <w:sz w:val="24"/>
-          <w:szCs w:val="24"/>
-          <w:lang w:val="en-GB"/>
-        </w:rPr>
-      </w:pPr>
-      <w:r>
-        <w:rPr>
-          <w:rFonts w:ascii="Times New Roman" w:hAnsi="Times New Roman" w:cs="Times New Roman"/>
-          <w:color w:val="000000" w:themeColor="text1"/>
-          <w:sz w:val="24"/>
-          <w:szCs w:val="24"/>
-          <w:lang w:val="en-GB"/>
-        </w:rPr>
-        <w:t>Abstract class of game setup the represents the initial process of entering the gameplay.</w:t>
-      </w:r>
-    </w:p>
-    <w:p>
-      <w:pPr>
-        <w:spacing w:after="0" w:line="240" w:lineRule="auto"/>
-        <w:rPr>
-          <w:rFonts w:ascii="Times New Roman" w:hAnsi="Times New Roman" w:cs="Times New Roman"/>
-          <w:b/>
-          <w:bCs/>
-          <w:color w:val="000000" w:themeColor="text1"/>
-          <w:sz w:val="24"/>
-          <w:szCs w:val="24"/>
-          <w:lang w:val="en-GB"/>
-        </w:rPr>
-      </w:pPr>
-    </w:p>
-    <w:p>
-      <w:pPr>
-        <w:spacing w:after="0" w:line="240" w:lineRule="auto"/>
-        <w:rPr>
-          <w:rFonts w:ascii="Times New Roman" w:hAnsi="Times New Roman" w:cs="Times New Roman"/>
-          <w:color w:val="000000" w:themeColor="text1"/>
-          <w:sz w:val="24"/>
-          <w:szCs w:val="24"/>
-          <w:lang w:val="en-GB"/>
-        </w:rPr>
-      </w:pPr>
-      <w:r>
-        <w:rPr>
-          <w:rFonts w:ascii="Times New Roman" w:hAnsi="Times New Roman" w:cs="Times New Roman"/>
-          <w:b/>
-          <w:bCs/>
-          <w:color w:val="000000" w:themeColor="text1"/>
-          <w:sz w:val="24"/>
-          <w:szCs w:val="24"/>
-          <w:lang w:val="en-GB"/>
-        </w:rPr>
-        <w:t xml:space="preserve">Class </w:t>
-      </w:r>
-      <w:proofErr w:type="spellStart"/>
-      <w:r>
-        <w:rPr>
-          <w:rFonts w:ascii="Times New Roman" w:hAnsi="Times New Roman" w:cs="Times New Roman"/>
-          <w:b/>
-          <w:bCs/>
-          <w:color w:val="000000" w:themeColor="text1"/>
-          <w:sz w:val="24"/>
-          <w:szCs w:val="24"/>
-          <w:lang w:val="en-GB"/>
-        </w:rPr>
-        <w:t>PostLoad</w:t>
-      </w:r>
-      <w:proofErr w:type="spellEnd"/>
-      <w:r>
-        <w:rPr>
-          <w:rFonts w:ascii="Times New Roman" w:hAnsi="Times New Roman" w:cs="Times New Roman"/>
-          <w:b/>
-          <w:bCs/>
-          <w:color w:val="000000" w:themeColor="text1"/>
-          <w:sz w:val="24"/>
-          <w:szCs w:val="24"/>
-          <w:lang w:val="en-GB"/>
-        </w:rPr>
-        <w:t>:</w:t>
-      </w:r>
-    </w:p>
-    <w:p>
-      <w:pPr>
-        <w:spacing w:after="0" w:line="240" w:lineRule="auto"/>
-        <w:rPr>
-          <w:rFonts w:ascii="Times New Roman" w:hAnsi="Times New Roman" w:cs="Times New Roman"/>
-          <w:color w:val="000000" w:themeColor="text1"/>
-          <w:sz w:val="24"/>
-          <w:szCs w:val="24"/>
-          <w:lang w:val="en-GB"/>
-        </w:rPr>
-      </w:pPr>
-      <w:r>
-        <w:rPr>
-          <w:rFonts w:ascii="Times New Roman" w:hAnsi="Times New Roman" w:cs="Times New Roman"/>
-          <w:color w:val="000000" w:themeColor="text1"/>
-          <w:sz w:val="24"/>
-          <w:szCs w:val="24"/>
-          <w:lang w:val="en-GB"/>
-        </w:rPr>
-        <w:t>This class will setup the game before game load.</w:t>
-      </w:r>
-    </w:p>
-    <w:p>
-      <w:pPr>
-        <w:spacing w:after="0" w:line="240" w:lineRule="auto"/>
-        <w:rPr>
-          <w:rFonts w:ascii="Times New Roman" w:hAnsi="Times New Roman" w:cs="Times New Roman"/>
-          <w:b/>
-          <w:bCs/>
-          <w:color w:val="000000" w:themeColor="text1"/>
-          <w:sz w:val="24"/>
-          <w:szCs w:val="24"/>
-          <w:lang w:val="en-GB"/>
-        </w:rPr>
-      </w:pPr>
-    </w:p>
-    <w:p>
-      <w:pPr>
-        <w:spacing w:after="0" w:line="240" w:lineRule="auto"/>
-        <w:rPr>
-          <w:rFonts w:ascii="Times New Roman" w:hAnsi="Times New Roman" w:cs="Times New Roman"/>
-          <w:color w:val="000000" w:themeColor="text1"/>
-          <w:sz w:val="24"/>
-          <w:szCs w:val="24"/>
-          <w:lang w:val="en-GB"/>
-        </w:rPr>
-      </w:pPr>
-      <w:r>
-        <w:rPr>
-          <w:rFonts w:ascii="Times New Roman" w:hAnsi="Times New Roman" w:cs="Times New Roman"/>
-          <w:b/>
-          <w:bCs/>
-          <w:color w:val="000000" w:themeColor="text1"/>
-          <w:sz w:val="24"/>
-          <w:szCs w:val="24"/>
-          <w:lang w:val="en-GB"/>
-        </w:rPr>
-        <w:t xml:space="preserve">Class </w:t>
-      </w:r>
-      <w:proofErr w:type="spellStart"/>
-      <w:r>
-        <w:rPr>
-          <w:rFonts w:ascii="Times New Roman" w:hAnsi="Times New Roman" w:cs="Times New Roman"/>
-          <w:b/>
-          <w:bCs/>
-          <w:color w:val="000000" w:themeColor="text1"/>
-          <w:sz w:val="24"/>
-          <w:szCs w:val="24"/>
-          <w:lang w:val="en-GB"/>
-        </w:rPr>
-        <w:t>PreLoad</w:t>
-      </w:r>
-      <w:proofErr w:type="spellEnd"/>
-      <w:r>
-        <w:rPr>
-          <w:rFonts w:ascii="Times New Roman" w:hAnsi="Times New Roman" w:cs="Times New Roman"/>
-          <w:b/>
-          <w:bCs/>
-          <w:color w:val="000000" w:themeColor="text1"/>
-          <w:sz w:val="24"/>
-          <w:szCs w:val="24"/>
-          <w:lang w:val="en-GB"/>
-        </w:rPr>
-        <w:t>:</w:t>
-      </w:r>
-    </w:p>
-    <w:p>
-      <w:pPr>
-        <w:spacing w:after="0" w:line="240" w:lineRule="auto"/>
+        <w:jc w:val="both"/>
         <w:rPr>
           <w:rFonts w:ascii="Times New Roman" w:hAnsi="Times New Roman" w:cs="Times New Roman"/>
           <w:color w:val="000000" w:themeColor="text1"/>
@@ -3708,20 +3747,22 @@
     <w:p>
       <w:pPr>
         <w:spacing w:after="0" w:line="240" w:lineRule="auto"/>
-        <w:rPr>
-          <w:rFonts w:ascii="Times New Roman" w:hAnsi="Times New Roman" w:cs="Times New Roman"/>
-          <w:b/>
-          <w:bCs/>
-          <w:color w:val="000000" w:themeColor="text1"/>
-          <w:sz w:val="24"/>
-          <w:szCs w:val="24"/>
-          <w:lang w:val="en-GB"/>
-        </w:rPr>
-      </w:pPr>
-    </w:p>
-    <w:p>
-      <w:pPr>
-        <w:spacing w:after="0" w:line="240" w:lineRule="auto"/>
+        <w:jc w:val="both"/>
+        <w:rPr>
+          <w:rFonts w:ascii="Times New Roman" w:hAnsi="Times New Roman" w:cs="Times New Roman"/>
+          <w:b/>
+          <w:bCs/>
+          <w:color w:val="000000" w:themeColor="text1"/>
+          <w:sz w:val="24"/>
+          <w:szCs w:val="24"/>
+          <w:lang w:val="en-GB"/>
+        </w:rPr>
+      </w:pPr>
+    </w:p>
+    <w:p>
+      <w:pPr>
+        <w:spacing w:after="0" w:line="240" w:lineRule="auto"/>
+        <w:jc w:val="both"/>
         <w:rPr>
           <w:rFonts w:ascii="Times New Roman" w:hAnsi="Times New Roman" w:cs="Times New Roman"/>
           <w:color w:val="000000" w:themeColor="text1"/>
@@ -3759,42 +3800,45 @@
     <w:p>
       <w:pPr>
         <w:spacing w:after="0" w:line="240" w:lineRule="auto"/>
-        <w:rPr>
-          <w:rFonts w:ascii="Times New Roman" w:hAnsi="Times New Roman" w:cs="Times New Roman"/>
-          <w:color w:val="000000" w:themeColor="text1"/>
-          <w:sz w:val="24"/>
-          <w:szCs w:val="24"/>
-          <w:lang w:val="en-GB"/>
-        </w:rPr>
-      </w:pPr>
-      <w:r>
-        <w:rPr>
-          <w:rFonts w:ascii="Times New Roman" w:hAnsi="Times New Roman" w:cs="Times New Roman"/>
-          <w:color w:val="000000" w:themeColor="text1"/>
-          <w:sz w:val="24"/>
-          <w:szCs w:val="24"/>
-          <w:lang w:val="en-GB"/>
-        </w:rPr>
-        <w:t xml:space="preserve">This class will execute order given by user to place Bomb Card on specified country. This card will destroy 50% army of country. </w:t>
-      </w:r>
-    </w:p>
-    <w:p>
-      <w:pPr>
-        <w:spacing w:after="0" w:line="240" w:lineRule="auto"/>
-        <w:rPr>
-          <w:rFonts w:ascii="Times New Roman" w:hAnsi="Times New Roman" w:cs="Times New Roman"/>
-          <w:b/>
-          <w:bCs/>
-          <w:color w:val="000000" w:themeColor="text1"/>
-          <w:sz w:val="24"/>
-          <w:szCs w:val="24"/>
-          <w:lang w:val="en-GB"/>
-        </w:rPr>
-      </w:pPr>
-    </w:p>
-    <w:p>
-      <w:pPr>
-        <w:spacing w:after="0" w:line="240" w:lineRule="auto"/>
+        <w:jc w:val="both"/>
+        <w:rPr>
+          <w:rFonts w:ascii="Times New Roman" w:hAnsi="Times New Roman" w:cs="Times New Roman"/>
+          <w:color w:val="000000" w:themeColor="text1"/>
+          <w:sz w:val="24"/>
+          <w:szCs w:val="24"/>
+          <w:lang w:val="en-GB"/>
+        </w:rPr>
+      </w:pPr>
+      <w:r>
+        <w:rPr>
+          <w:rFonts w:ascii="Times New Roman" w:hAnsi="Times New Roman" w:cs="Times New Roman"/>
+          <w:color w:val="000000" w:themeColor="text1"/>
+          <w:sz w:val="24"/>
+          <w:szCs w:val="24"/>
+          <w:lang w:val="en-GB"/>
+        </w:rPr>
+        <w:t>This class will execute order given by user to place Bomb Card on specified country. This card will destroy 50% army of country.</w:t>
+      </w:r>
+    </w:p>
+    <w:p>
+      <w:pPr>
+        <w:spacing w:after="0" w:line="240" w:lineRule="auto"/>
+        <w:jc w:val="both"/>
+        <w:rPr>
+          <w:rFonts w:ascii="Times New Roman" w:hAnsi="Times New Roman" w:cs="Times New Roman"/>
+          <w:b/>
+          <w:bCs/>
+          <w:color w:val="000000" w:themeColor="text1"/>
+          <w:sz w:val="24"/>
+          <w:szCs w:val="24"/>
+          <w:lang w:val="en-GB"/>
+        </w:rPr>
+      </w:pPr>
+    </w:p>
+    <w:p>
+      <w:pPr>
+        <w:spacing w:after="0" w:line="240" w:lineRule="auto"/>
+        <w:jc w:val="both"/>
         <w:rPr>
           <w:rFonts w:ascii="Times New Roman" w:hAnsi="Times New Roman" w:cs="Times New Roman"/>
           <w:color w:val="000000" w:themeColor="text1"/>
@@ -3845,6 +3889,7 @@
     <w:p>
       <w:pPr>
         <w:spacing w:after="0" w:line="240" w:lineRule="auto"/>
+        <w:jc w:val="both"/>
         <w:rPr>
           <w:rFonts w:ascii="Times New Roman" w:hAnsi="Times New Roman" w:cs="Times New Roman"/>
           <w:color w:val="000000" w:themeColor="text1"/>
@@ -3867,18 +3912,20 @@
     <w:p>
       <w:pPr>
         <w:spacing w:after="0" w:line="240" w:lineRule="auto"/>
-        <w:rPr>
-          <w:rFonts w:ascii="Times New Roman" w:hAnsi="Times New Roman" w:cs="Times New Roman"/>
-          <w:color w:val="000000" w:themeColor="text1"/>
-          <w:sz w:val="24"/>
-          <w:szCs w:val="24"/>
-          <w:lang w:val="en-GB"/>
-        </w:rPr>
-      </w:pPr>
-    </w:p>
-    <w:p>
-      <w:pPr>
-        <w:spacing w:after="0" w:line="240" w:lineRule="auto"/>
+        <w:jc w:val="both"/>
+        <w:rPr>
+          <w:rFonts w:ascii="Times New Roman" w:hAnsi="Times New Roman" w:cs="Times New Roman"/>
+          <w:color w:val="000000" w:themeColor="text1"/>
+          <w:sz w:val="24"/>
+          <w:szCs w:val="24"/>
+          <w:lang w:val="en-GB"/>
+        </w:rPr>
+      </w:pPr>
+    </w:p>
+    <w:p>
+      <w:pPr>
+        <w:spacing w:after="0" w:line="240" w:lineRule="auto"/>
+        <w:jc w:val="both"/>
         <w:rPr>
           <w:rFonts w:ascii="Times New Roman" w:hAnsi="Times New Roman" w:cs="Times New Roman"/>
           <w:color w:val="000000" w:themeColor="text1"/>
@@ -3915,6 +3962,7 @@
     <w:p>
       <w:pPr>
         <w:spacing w:after="0" w:line="240" w:lineRule="auto"/>
+        <w:jc w:val="both"/>
         <w:rPr>
           <w:rFonts w:ascii="Times New Roman" w:hAnsi="Times New Roman" w:cs="Times New Roman"/>
           <w:color w:val="000000" w:themeColor="text1"/>
@@ -3957,20 +4005,22 @@
     <w:p>
       <w:pPr>
         <w:spacing w:after="0" w:line="240" w:lineRule="auto"/>
-        <w:rPr>
-          <w:rFonts w:ascii="Times New Roman" w:hAnsi="Times New Roman" w:cs="Times New Roman"/>
-          <w:b/>
-          <w:bCs/>
-          <w:color w:val="000000" w:themeColor="text1"/>
-          <w:sz w:val="24"/>
-          <w:szCs w:val="24"/>
-          <w:lang w:val="en-GB"/>
-        </w:rPr>
-      </w:pPr>
-    </w:p>
-    <w:p>
-      <w:pPr>
-        <w:spacing w:after="0" w:line="240" w:lineRule="auto"/>
+        <w:jc w:val="both"/>
+        <w:rPr>
+          <w:rFonts w:ascii="Times New Roman" w:hAnsi="Times New Roman" w:cs="Times New Roman"/>
+          <w:b/>
+          <w:bCs/>
+          <w:color w:val="000000" w:themeColor="text1"/>
+          <w:sz w:val="24"/>
+          <w:szCs w:val="24"/>
+          <w:lang w:val="en-GB"/>
+        </w:rPr>
+      </w:pPr>
+    </w:p>
+    <w:p>
+      <w:pPr>
+        <w:spacing w:after="0" w:line="240" w:lineRule="auto"/>
+        <w:jc w:val="both"/>
         <w:rPr>
           <w:rFonts w:ascii="Times New Roman" w:hAnsi="Times New Roman" w:cs="Times New Roman"/>
           <w:color w:val="000000" w:themeColor="text1"/>
@@ -4007,6 +4057,7 @@
     <w:p>
       <w:pPr>
         <w:spacing w:after="0" w:line="240" w:lineRule="auto"/>
+        <w:jc w:val="both"/>
         <w:rPr>
           <w:rFonts w:ascii="Times New Roman" w:hAnsi="Times New Roman" w:cs="Times New Roman"/>
           <w:color w:val="000000" w:themeColor="text1"/>
@@ -4029,20 +4080,22 @@
     <w:p>
       <w:pPr>
         <w:spacing w:after="0" w:line="240" w:lineRule="auto"/>
-        <w:rPr>
-          <w:rFonts w:ascii="Times New Roman" w:hAnsi="Times New Roman" w:cs="Times New Roman"/>
-          <w:b/>
-          <w:bCs/>
-          <w:color w:val="000000" w:themeColor="text1"/>
-          <w:sz w:val="24"/>
-          <w:szCs w:val="24"/>
-          <w:lang w:val="en-GB"/>
-        </w:rPr>
-      </w:pPr>
-    </w:p>
-    <w:p>
-      <w:pPr>
-        <w:spacing w:after="0" w:line="240" w:lineRule="auto"/>
+        <w:jc w:val="both"/>
+        <w:rPr>
+          <w:rFonts w:ascii="Times New Roman" w:hAnsi="Times New Roman" w:cs="Times New Roman"/>
+          <w:b/>
+          <w:bCs/>
+          <w:color w:val="000000" w:themeColor="text1"/>
+          <w:sz w:val="24"/>
+          <w:szCs w:val="24"/>
+          <w:lang w:val="en-GB"/>
+        </w:rPr>
+      </w:pPr>
+    </w:p>
+    <w:p>
+      <w:pPr>
+        <w:spacing w:after="0" w:line="240" w:lineRule="auto"/>
+        <w:jc w:val="both"/>
         <w:rPr>
           <w:rFonts w:ascii="Times New Roman" w:hAnsi="Times New Roman" w:cs="Times New Roman"/>
           <w:color w:val="000000" w:themeColor="text1"/>
@@ -4079,6 +4132,7 @@
     <w:p>
       <w:pPr>
         <w:spacing w:after="0" w:line="240" w:lineRule="auto"/>
+        <w:jc w:val="both"/>
         <w:rPr>
           <w:rFonts w:ascii="Times New Roman" w:hAnsi="Times New Roman" w:cs="Times New Roman"/>
           <w:color w:val="000000" w:themeColor="text1"/>
@@ -4101,6 +4155,7 @@
     <w:p>
       <w:pPr>
         <w:spacing w:after="0" w:line="240" w:lineRule="auto"/>
+        <w:jc w:val="both"/>
         <w:rPr>
           <w:rFonts w:ascii="Times New Roman" w:hAnsi="Times New Roman" w:cs="Times New Roman"/>
           <w:color w:val="000000" w:themeColor="text1"/>
@@ -4146,19 +4201,7 @@
           <w:szCs w:val="24"/>
           <w:lang w:val="en-GB"/>
         </w:rPr>
-        <w:t>ConquestMap</w:t>
-      </w:r>
-      <w:r>
-        <w:rPr>
-          <w:rFonts w:ascii="Times New Roman" w:hAnsi="Times New Roman" w:cs="Times New Roman"/>
-          <w:b/>
-          <w:bCs/>
-          <w:color w:val="000000" w:themeColor="text1"/>
-          <w:sz w:val="24"/>
-          <w:szCs w:val="24"/>
-          <w:lang w:val="en-GB"/>
-        </w:rPr>
-        <w:t>Reader</w:t>
+        <w:t>ConquestMapReader</w:t>
       </w:r>
       <w:proofErr w:type="spellEnd"/>
       <w:r>
@@ -4193,17 +4236,7 @@
           <w:szCs w:val="24"/>
           <w:lang w:val="en-GB"/>
         </w:rPr>
-        <w:t>This class will read data from conquest map file</w:t>
-      </w:r>
-      <w:r>
-        <w:rPr>
-          <w:rFonts w:ascii="Times New Roman" w:hAnsi="Times New Roman" w:cs="Times New Roman"/>
-          <w:color w:val="000000" w:themeColor="text1"/>
-          <w:sz w:val="24"/>
-          <w:szCs w:val="24"/>
-          <w:lang w:val="en-GB"/>
-        </w:rPr>
-        <w:t>.</w:t>
+        <w:t>This class will read data from conquest map file.</w:t>
       </w:r>
     </w:p>
     <w:p>
@@ -4463,19 +4496,7 @@
           <w:szCs w:val="24"/>
           <w:lang w:val="en-GB"/>
         </w:rPr>
-        <w:t>Class PlayerStrategy</w:t>
-      </w:r>
-      <w:r>
-        <w:rPr>
-          <w:rFonts w:ascii="Times New Roman" w:hAnsi="Times New Roman" w:cs="Times New Roman"/>
-          <w:b/>
-          <w:bCs/>
-          <w:color w:val="000000" w:themeColor="text1"/>
-          <w:sz w:val="24"/>
-          <w:szCs w:val="24"/>
-          <w:lang w:val="en-GB"/>
-        </w:rPr>
-        <w:t>:</w:t>
+        <w:t>Class PlayerStrategy:</w:t>
       </w:r>
     </w:p>
     <w:p>
@@ -4543,19 +4564,7 @@
           <w:szCs w:val="24"/>
           <w:lang w:val="en-GB"/>
         </w:rPr>
-        <w:t>Class Aggressive</w:t>
-      </w:r>
-      <w:r>
-        <w:rPr>
-          <w:rFonts w:ascii="Times New Roman" w:hAnsi="Times New Roman" w:cs="Times New Roman"/>
-          <w:b/>
-          <w:bCs/>
-          <w:color w:val="000000" w:themeColor="text1"/>
-          <w:sz w:val="24"/>
-          <w:szCs w:val="24"/>
-          <w:lang w:val="en-GB"/>
-        </w:rPr>
-        <w:t>:</w:t>
+        <w:t>Class Aggressive:</w:t>
       </w:r>
     </w:p>
     <w:p>
@@ -4616,7 +4625,7 @@
         <w:spacing w:after="0" w:line="240" w:lineRule="auto"/>
         <w:jc w:val="both"/>
         <w:rPr>
-          <w:rFonts w:ascii="Menlo" w:hAnsi="Menlo" w:cs="Menlo"/>
+          <w:rFonts w:ascii="Times New Roman" w:hAnsi="Times New Roman" w:cs="Times New Roman"/>
           <w:color w:val="000000" w:themeColor="text1"/>
           <w:sz w:val="24"/>
           <w:szCs w:val="24"/>
@@ -4662,19 +4671,7 @@
           <w:lang w:val="en-GB"/>
         </w:rPr>
         <w:lastRenderedPageBreak/>
-        <w:t>Class Benevolent</w:t>
-      </w:r>
-      <w:r>
-        <w:rPr>
-          <w:rFonts w:ascii="Times New Roman" w:hAnsi="Times New Roman" w:cs="Times New Roman"/>
-          <w:b/>
-          <w:bCs/>
-          <w:color w:val="000000" w:themeColor="text1"/>
-          <w:sz w:val="24"/>
-          <w:szCs w:val="24"/>
-          <w:lang w:val="en-GB"/>
-        </w:rPr>
-        <w:t>:</w:t>
+        <w:t>Class Benevolent:</w:t>
       </w:r>
     </w:p>
     <w:p>
@@ -4742,19 +4739,7 @@
           <w:szCs w:val="24"/>
           <w:lang w:val="en-GB"/>
         </w:rPr>
-        <w:t>Class Cheater</w:t>
-      </w:r>
-      <w:r>
-        <w:rPr>
-          <w:rFonts w:ascii="Times New Roman" w:hAnsi="Times New Roman" w:cs="Times New Roman"/>
-          <w:b/>
-          <w:bCs/>
-          <w:color w:val="000000" w:themeColor="text1"/>
-          <w:sz w:val="24"/>
-          <w:szCs w:val="24"/>
-          <w:lang w:val="en-GB"/>
-        </w:rPr>
-        <w:t>:</w:t>
+        <w:t>Class Cheater:</w:t>
       </w:r>
     </w:p>
     <w:p>

</xml_diff>